<commit_message>
Minor changes, nothing major
</commit_message>
<xml_diff>
--- a/DevOps Notes.docx
+++ b/DevOps Notes.docx
@@ -309,19 +309,7 @@
         <w:rPr>
           <w:rFonts w:ascii="Georgia" w:hAnsi="Georgia"/>
         </w:rPr>
-        <w:t xml:space="preserve">© </w:t>
-      </w:r>
-      <w:r>
-        <w:rPr>
-          <w:rFonts w:ascii="Georgia" w:hAnsi="Georgia"/>
-        </w:rPr>
-        <w:t>Kritish Dhungel, 2024</w:t>
-      </w:r>
-      <w:r>
-        <w:rPr>
-          <w:rFonts w:ascii="Georgia" w:hAnsi="Georgia"/>
-        </w:rPr>
-        <w:t>. All rights reserved.</w:t>
+        <w:t>© Kritish Dhungel, 2024. All rights reserved.</w:t>
       </w:r>
     </w:p>
     <w:p>
@@ -668,7 +656,7 @@
           <w:rFonts w:ascii="Georgia" w:hAnsi="Georgia"/>
         </w:rPr>
       </w:pPr>
-      <w:bookmarkStart w:id="0" w:name="_Toc164632773"/>
+      <w:bookmarkStart w:id="0" w:name="_Toc164702090"/>
       <w:r>
         <w:rPr>
           <w:rFonts w:ascii="Georgia" w:hAnsi="Georgia"/>
@@ -940,7 +928,12 @@
     <w:sdt>
       <w:sdtPr>
         <w:rPr>
-          <w:rFonts w:ascii="Georgia" w:hAnsi="Georgia"/>
+          <w:rFonts w:ascii="Georgia" w:eastAsiaTheme="minorHAnsi" w:hAnsi="Georgia" w:cstheme="minorBidi"/>
+          <w:color w:val="auto"/>
+          <w:kern w:val="2"/>
+          <w:sz w:val="22"/>
+          <w:szCs w:val="22"/>
+          <w14:ligatures w14:val="standardContextual"/>
         </w:rPr>
         <w:id w:val="2050413221"/>
         <w:docPartObj>
@@ -950,15 +943,9 @@
       </w:sdtPr>
       <w:sdtEndPr>
         <w:rPr>
-          <w:rFonts w:eastAsiaTheme="minorHAnsi" w:cstheme="minorBidi"/>
           <w:b/>
           <w:bCs/>
           <w:noProof/>
-          <w:color w:val="auto"/>
-          <w:kern w:val="2"/>
-          <w:sz w:val="22"/>
-          <w:szCs w:val="22"/>
-          <w14:ligatures w14:val="standardContextual"/>
         </w:rPr>
       </w:sdtEndPr>
       <w:sdtContent>
@@ -1006,7 +993,7 @@
             </w:rPr>
             <w:fldChar w:fldCharType="separate"/>
           </w:r>
-          <w:hyperlink w:anchor="_Toc164632773" w:history="1">
+          <w:hyperlink w:anchor="_Toc164702090" w:history="1">
             <w:r>
               <w:rPr>
                 <w:rStyle w:val="Hyperlink"/>
@@ -1034,7 +1021,7 @@
                 <w:noProof/>
                 <w:webHidden/>
               </w:rPr>
-              <w:instrText xml:space="preserve"> PAGEREF _Toc164632773 \h </w:instrText>
+              <w:instrText xml:space="preserve"> PAGEREF _Toc164702090 \h </w:instrText>
             </w:r>
             <w:r>
               <w:rPr>
@@ -1076,7 +1063,7 @@
               <w:noProof/>
             </w:rPr>
           </w:pPr>
-          <w:hyperlink w:anchor="_Toc164632774" w:history="1">
+          <w:hyperlink w:anchor="_Toc164702091" w:history="1">
             <w:r>
               <w:rPr>
                 <w:rStyle w:val="Hyperlink"/>
@@ -1104,7 +1091,7 @@
                 <w:noProof/>
                 <w:webHidden/>
               </w:rPr>
-              <w:instrText xml:space="preserve"> PAGEREF _Toc164632774 \h </w:instrText>
+              <w:instrText xml:space="preserve"> PAGEREF _Toc164702091 \h </w:instrText>
             </w:r>
             <w:r>
               <w:rPr>
@@ -1146,7 +1133,7 @@
               <w:noProof/>
             </w:rPr>
           </w:pPr>
-          <w:hyperlink w:anchor="_Toc164632775" w:history="1">
+          <w:hyperlink w:anchor="_Toc164702092" w:history="1">
             <w:r>
               <w:rPr>
                 <w:rStyle w:val="Hyperlink"/>
@@ -1174,7 +1161,7 @@
                 <w:noProof/>
                 <w:webHidden/>
               </w:rPr>
-              <w:instrText xml:space="preserve"> PAGEREF _Toc164632775 \h </w:instrText>
+              <w:instrText xml:space="preserve"> PAGEREF _Toc164702092 \h </w:instrText>
             </w:r>
             <w:r>
               <w:rPr>
@@ -1216,7 +1203,7 @@
               <w:noProof/>
             </w:rPr>
           </w:pPr>
-          <w:hyperlink w:anchor="_Toc164632776" w:history="1">
+          <w:hyperlink w:anchor="_Toc164702093" w:history="1">
             <w:r>
               <w:rPr>
                 <w:rStyle w:val="Hyperlink"/>
@@ -1244,7 +1231,7 @@
                 <w:noProof/>
                 <w:webHidden/>
               </w:rPr>
-              <w:instrText xml:space="preserve"> PAGEREF _Toc164632776 \h </w:instrText>
+              <w:instrText xml:space="preserve"> PAGEREF _Toc164702093 \h </w:instrText>
             </w:r>
             <w:r>
               <w:rPr>
@@ -1286,7 +1273,7 @@
               <w:noProof/>
             </w:rPr>
           </w:pPr>
-          <w:hyperlink w:anchor="_Toc164632777" w:history="1">
+          <w:hyperlink w:anchor="_Toc164702094" w:history="1">
             <w:r>
               <w:rPr>
                 <w:rStyle w:val="Hyperlink"/>
@@ -1314,7 +1301,7 @@
                 <w:noProof/>
                 <w:webHidden/>
               </w:rPr>
-              <w:instrText xml:space="preserve"> PAGEREF _Toc164632777 \h </w:instrText>
+              <w:instrText xml:space="preserve"> PAGEREF _Toc164702094 \h </w:instrText>
             </w:r>
             <w:r>
               <w:rPr>
@@ -1356,7 +1343,7 @@
               <w:noProof/>
             </w:rPr>
           </w:pPr>
-          <w:hyperlink w:anchor="_Toc164632778" w:history="1">
+          <w:hyperlink w:anchor="_Toc164702095" w:history="1">
             <w:r>
               <w:rPr>
                 <w:rStyle w:val="Hyperlink"/>
@@ -1384,7 +1371,7 @@
                 <w:noProof/>
                 <w:webHidden/>
               </w:rPr>
-              <w:instrText xml:space="preserve"> PAGEREF _Toc164632778 \h </w:instrText>
+              <w:instrText xml:space="preserve"> PAGEREF _Toc164702095 \h </w:instrText>
             </w:r>
             <w:r>
               <w:rPr>
@@ -1426,7 +1413,7 @@
               <w:noProof/>
             </w:rPr>
           </w:pPr>
-          <w:hyperlink w:anchor="_Toc164632779" w:history="1">
+          <w:hyperlink w:anchor="_Toc164702096" w:history="1">
             <w:r>
               <w:rPr>
                 <w:rStyle w:val="Hyperlink"/>
@@ -1454,7 +1441,7 @@
                 <w:noProof/>
                 <w:webHidden/>
               </w:rPr>
-              <w:instrText xml:space="preserve"> PAGEREF _Toc164632779 \h </w:instrText>
+              <w:instrText xml:space="preserve"> PAGEREF _Toc164702096 \h </w:instrText>
             </w:r>
             <w:r>
               <w:rPr>
@@ -1496,7 +1483,7 @@
               <w:noProof/>
             </w:rPr>
           </w:pPr>
-          <w:hyperlink w:anchor="_Toc164632780" w:history="1">
+          <w:hyperlink w:anchor="_Toc164702097" w:history="1">
             <w:r>
               <w:rPr>
                 <w:rStyle w:val="Hyperlink"/>
@@ -1524,7 +1511,7 @@
                 <w:noProof/>
                 <w:webHidden/>
               </w:rPr>
-              <w:instrText xml:space="preserve"> PAGEREF _Toc164632780 \h </w:instrText>
+              <w:instrText xml:space="preserve"> PAGEREF _Toc164702097 \h </w:instrText>
             </w:r>
             <w:r>
               <w:rPr>
@@ -1734,7 +1721,7 @@
           <w:rFonts w:ascii="Georgia" w:hAnsi="Georgia"/>
         </w:rPr>
       </w:pPr>
-      <w:bookmarkStart w:id="1" w:name="_Toc164632774"/>
+      <w:bookmarkStart w:id="1" w:name="_Toc164702091"/>
       <w:r>
         <w:rPr>
           <w:rFonts w:ascii="Georgia" w:hAnsi="Georgia"/>
@@ -1987,7 +1974,7 @@
           <w:rFonts w:ascii="Georgia" w:hAnsi="Georgia"/>
         </w:rPr>
       </w:pPr>
-      <w:bookmarkStart w:id="2" w:name="_Toc164632775"/>
+      <w:bookmarkStart w:id="2" w:name="_Toc164702092"/>
       <w:r>
         <w:rPr>
           <w:rFonts w:ascii="Georgia" w:hAnsi="Georgia"/>
@@ -2029,19 +2016,7 @@
         <w:rPr>
           <w:rFonts w:ascii="Georgia" w:hAnsi="Georgia"/>
         </w:rPr>
-        <w:t>1. Understanding of Software Development</w:t>
-      </w:r>
-      <w:r>
-        <w:rPr>
-          <w:rFonts w:ascii="Georgia" w:hAnsi="Georgia"/>
-        </w:rPr>
-        <w:t>:</w:t>
-      </w:r>
-      <w:r>
-        <w:rPr>
-          <w:rFonts w:ascii="Georgia" w:hAnsi="Georgia"/>
-        </w:rPr>
-        <w:t xml:space="preserve"> Familiarize yourself with software development processes, including coding, testing, and deployment. Basic knowledge of programming languages and version control systems (e.g., Git) is beneficial.</w:t>
+        <w:t>1. Understanding of Software Development: Familiarize yourself with software development processes, including coding, testing, and deployment. Basic knowledge of programming languages and version control systems (e.g., Git) is beneficial.</w:t>
       </w:r>
     </w:p>
     <w:p>
@@ -2069,7 +2044,35 @@
         <w:rPr>
           <w:rFonts w:ascii="Georgia" w:hAnsi="Georgia"/>
         </w:rPr>
-        <w:t>3. Communication and Collaboration Skills:</w:t>
+        <w:t>3. Communication and Collaboration Skills: DevOps emphasizes collaboration between development and operations teams. Effective communication, teamwork, and problem-solving abilities are crucial for successful collaboration.</w:t>
+      </w:r>
+    </w:p>
+    <w:p>
+      <w:pPr>
+        <w:jc w:val="both"/>
+        <w:rPr>
+          <w:rFonts w:ascii="Georgia" w:hAnsi="Georgia"/>
+        </w:rPr>
+      </w:pPr>
+      <w:r>
+        <w:rPr>
+          <w:rFonts w:ascii="Georgia" w:hAnsi="Georgia"/>
+        </w:rPr>
+        <w:t>4. Automation Skills: DevOps relies heavily on automation to streamline workflows and reduce manual effort. Learn automation tools like Jenkins, Ansible, or Puppet to automate repetitive tasks and improve efficiency.</w:t>
+      </w:r>
+    </w:p>
+    <w:p>
+      <w:pPr>
+        <w:jc w:val="both"/>
+        <w:rPr>
+          <w:rFonts w:ascii="Georgia" w:hAnsi="Georgia"/>
+        </w:rPr>
+      </w:pPr>
+      <w:r>
+        <w:rPr>
+          <w:rFonts w:ascii="Georgia" w:hAnsi="Georgia"/>
+        </w:rPr>
+        <w:t>5. Continuous Learning Mindset:</w:t>
       </w:r>
       <w:r>
         <w:rPr>
@@ -2081,46 +2084,6 @@
         <w:rPr>
           <w:rFonts w:ascii="Georgia" w:hAnsi="Georgia"/>
         </w:rPr>
-        <w:t>DevOps emphasizes collaboration between development and operations teams. Effective communication, teamwork, and problem-solving abilities are crucial for successful collaboration.</w:t>
-      </w:r>
-    </w:p>
-    <w:p>
-      <w:pPr>
-        <w:jc w:val="both"/>
-        <w:rPr>
-          <w:rFonts w:ascii="Georgia" w:hAnsi="Georgia"/>
-        </w:rPr>
-      </w:pPr>
-      <w:r>
-        <w:rPr>
-          <w:rFonts w:ascii="Georgia" w:hAnsi="Georgia"/>
-        </w:rPr>
-        <w:t>4. Automation Skills: DevOps relies heavily on automation to streamline workflows and reduce manual effort. Learn automation tools like Jenkins, Ansible, or Puppet to automate repetitive tasks and improve efficiency.</w:t>
-      </w:r>
-    </w:p>
-    <w:p>
-      <w:pPr>
-        <w:jc w:val="both"/>
-        <w:rPr>
-          <w:rFonts w:ascii="Georgia" w:hAnsi="Georgia"/>
-        </w:rPr>
-      </w:pPr>
-      <w:r>
-        <w:rPr>
-          <w:rFonts w:ascii="Georgia" w:hAnsi="Georgia"/>
-        </w:rPr>
-        <w:t>5. Continuous Learning Mindset:</w:t>
-      </w:r>
-      <w:r>
-        <w:rPr>
-          <w:rFonts w:ascii="Georgia" w:hAnsi="Georgia"/>
-        </w:rPr>
-        <w:t xml:space="preserve"> </w:t>
-      </w:r>
-      <w:r>
-        <w:rPr>
-          <w:rFonts w:ascii="Georgia" w:hAnsi="Georgia"/>
-        </w:rPr>
         <w:t>DevOps is a continuous journey of improvement and learning. Stay curious, open to new ideas, and committed to ongoing skill development to keep pace with evolving technologies and practices.</w:t>
       </w:r>
     </w:p>
@@ -2226,7 +2189,7 @@
           <w:rFonts w:ascii="Georgia" w:hAnsi="Georgia"/>
         </w:rPr>
       </w:pPr>
-      <w:bookmarkStart w:id="3" w:name="_Toc164632776"/>
+      <w:bookmarkStart w:id="3" w:name="_Toc164702093"/>
       <w:r>
         <w:rPr>
           <w:rFonts w:ascii="Georgia" w:hAnsi="Georgia"/>
@@ -2450,7 +2413,7 @@
           <w:rFonts w:ascii="Georgia" w:hAnsi="Georgia"/>
         </w:rPr>
       </w:pPr>
-      <w:bookmarkStart w:id="4" w:name="_Toc164632777"/>
+      <w:bookmarkStart w:id="4" w:name="_Toc164702094"/>
       <w:r>
         <w:rPr>
           <w:rFonts w:ascii="Georgia" w:hAnsi="Georgia"/>
@@ -2872,13 +2835,7 @@
         <w:rPr>
           <w:rFonts w:ascii="Georgia" w:hAnsi="Georgia"/>
         </w:rPr>
-        <w:t>Well in short and simple language, t</w:t>
-      </w:r>
-      <w:r>
-        <w:rPr>
-          <w:rFonts w:ascii="Georgia" w:hAnsi="Georgia"/>
-        </w:rPr>
-        <w:t>he Software Development Life Cycle (SDLC) is like a roadmap that guides developers through the process of creating a software application. Here's how it works:</w:t>
+        <w:t>Well in short and simple language, the Software Development Life Cycle (SDLC) is like a roadmap that guides developers through the process of creating a software application. Here's how it works:</w:t>
       </w:r>
     </w:p>
     <w:p>
@@ -3315,7 +3272,7 @@
           <w:rFonts w:ascii="Georgia" w:hAnsi="Georgia"/>
         </w:rPr>
       </w:pPr>
-      <w:bookmarkStart w:id="5" w:name="_Toc164632778"/>
+      <w:bookmarkStart w:id="5" w:name="_Toc164702095"/>
       <w:r>
         <w:rPr>
           <w:rFonts w:ascii="Georgia" w:hAnsi="Georgia"/>
@@ -3712,7 +3669,7 @@
           <w:rFonts w:ascii="Georgia" w:hAnsi="Georgia"/>
         </w:rPr>
       </w:pPr>
-      <w:bookmarkStart w:id="6" w:name="_Toc164632779"/>
+      <w:bookmarkStart w:id="6" w:name="_Toc164702096"/>
       <w:r>
         <w:rPr>
           <w:rFonts w:ascii="Georgia" w:hAnsi="Georgia"/>
@@ -3986,7 +3943,7 @@
           <w:rFonts w:ascii="Georgia" w:hAnsi="Georgia"/>
         </w:rPr>
       </w:pPr>
-      <w:bookmarkStart w:id="7" w:name="_Toc164632780"/>
+      <w:bookmarkStart w:id="7" w:name="_Toc164702097"/>
       <w:r>
         <w:rPr>
           <w:rFonts w:ascii="Georgia" w:hAnsi="Georgia"/>

</xml_diff>

<commit_message>
Completed DevOps introduction section
</commit_message>
<xml_diff>
--- a/DevOps Notes.docx
+++ b/DevOps Notes.docx
@@ -545,7 +545,7 @@
         </w:rPr>
         <w:t xml:space="preserve">Email: </w:t>
       </w:r>
-      <w:hyperlink r:id="rId7" w:history="1">
+      <w:hyperlink r:id="rId8" w:history="1">
         <w:r>
           <w:rPr>
             <w:rStyle w:val="Hyperlink"/>
@@ -560,7 +560,7 @@
         </w:rPr>
         <w:t xml:space="preserve"> / </w:t>
       </w:r>
-      <w:hyperlink r:id="rId8" w:history="1">
+      <w:hyperlink r:id="rId9" w:history="1">
         <w:r>
           <w:rPr>
             <w:rStyle w:val="Hyperlink"/>
@@ -656,7 +656,7 @@
           <w:rFonts w:ascii="Georgia" w:hAnsi="Georgia"/>
         </w:rPr>
       </w:pPr>
-      <w:bookmarkStart w:id="0" w:name="_Toc164702090"/>
+      <w:bookmarkStart w:id="0" w:name="_Toc164889112"/>
       <w:r>
         <w:rPr>
           <w:rFonts w:ascii="Georgia" w:hAnsi="Georgia"/>
@@ -993,7 +993,7 @@
             </w:rPr>
             <w:fldChar w:fldCharType="separate"/>
           </w:r>
-          <w:hyperlink w:anchor="_Toc164702090" w:history="1">
+          <w:hyperlink w:anchor="_Toc164889112" w:history="1">
             <w:r>
               <w:rPr>
                 <w:rStyle w:val="Hyperlink"/>
@@ -1021,7 +1021,7 @@
                 <w:noProof/>
                 <w:webHidden/>
               </w:rPr>
-              <w:instrText xml:space="preserve"> PAGEREF _Toc164702090 \h </w:instrText>
+              <w:instrText xml:space="preserve"> PAGEREF _Toc164889112 \h </w:instrText>
             </w:r>
             <w:r>
               <w:rPr>
@@ -1063,7 +1063,7 @@
               <w:noProof/>
             </w:rPr>
           </w:pPr>
-          <w:hyperlink w:anchor="_Toc164702091" w:history="1">
+          <w:hyperlink w:anchor="_Toc164889113" w:history="1">
             <w:r>
               <w:rPr>
                 <w:rStyle w:val="Hyperlink"/>
@@ -1091,7 +1091,7 @@
                 <w:noProof/>
                 <w:webHidden/>
               </w:rPr>
-              <w:instrText xml:space="preserve"> PAGEREF _Toc164702091 \h </w:instrText>
+              <w:instrText xml:space="preserve"> PAGEREF _Toc164889113 \h </w:instrText>
             </w:r>
             <w:r>
               <w:rPr>
@@ -1133,7 +1133,7 @@
               <w:noProof/>
             </w:rPr>
           </w:pPr>
-          <w:hyperlink w:anchor="_Toc164702092" w:history="1">
+          <w:hyperlink w:anchor="_Toc164889114" w:history="1">
             <w:r>
               <w:rPr>
                 <w:rStyle w:val="Hyperlink"/>
@@ -1161,7 +1161,7 @@
                 <w:noProof/>
                 <w:webHidden/>
               </w:rPr>
-              <w:instrText xml:space="preserve"> PAGEREF _Toc164702092 \h </w:instrText>
+              <w:instrText xml:space="preserve"> PAGEREF _Toc164889114 \h </w:instrText>
             </w:r>
             <w:r>
               <w:rPr>
@@ -1203,7 +1203,7 @@
               <w:noProof/>
             </w:rPr>
           </w:pPr>
-          <w:hyperlink w:anchor="_Toc164702093" w:history="1">
+          <w:hyperlink w:anchor="_Toc164889115" w:history="1">
             <w:r>
               <w:rPr>
                 <w:rStyle w:val="Hyperlink"/>
@@ -1231,7 +1231,7 @@
                 <w:noProof/>
                 <w:webHidden/>
               </w:rPr>
-              <w:instrText xml:space="preserve"> PAGEREF _Toc164702093 \h </w:instrText>
+              <w:instrText xml:space="preserve"> PAGEREF _Toc164889115 \h </w:instrText>
             </w:r>
             <w:r>
               <w:rPr>
@@ -1273,7 +1273,7 @@
               <w:noProof/>
             </w:rPr>
           </w:pPr>
-          <w:hyperlink w:anchor="_Toc164702094" w:history="1">
+          <w:hyperlink w:anchor="_Toc164889116" w:history="1">
             <w:r>
               <w:rPr>
                 <w:rStyle w:val="Hyperlink"/>
@@ -1301,7 +1301,7 @@
                 <w:noProof/>
                 <w:webHidden/>
               </w:rPr>
-              <w:instrText xml:space="preserve"> PAGEREF _Toc164702094 \h </w:instrText>
+              <w:instrText xml:space="preserve"> PAGEREF _Toc164889116 \h </w:instrText>
             </w:r>
             <w:r>
               <w:rPr>
@@ -1343,7 +1343,7 @@
               <w:noProof/>
             </w:rPr>
           </w:pPr>
-          <w:hyperlink w:anchor="_Toc164702095" w:history="1">
+          <w:hyperlink w:anchor="_Toc164889117" w:history="1">
             <w:r>
               <w:rPr>
                 <w:rStyle w:val="Hyperlink"/>
@@ -1371,7 +1371,7 @@
                 <w:noProof/>
                 <w:webHidden/>
               </w:rPr>
-              <w:instrText xml:space="preserve"> PAGEREF _Toc164702095 \h </w:instrText>
+              <w:instrText xml:space="preserve"> PAGEREF _Toc164889117 \h </w:instrText>
             </w:r>
             <w:r>
               <w:rPr>
@@ -1413,7 +1413,7 @@
               <w:noProof/>
             </w:rPr>
           </w:pPr>
-          <w:hyperlink w:anchor="_Toc164702096" w:history="1">
+          <w:hyperlink w:anchor="_Toc164889118" w:history="1">
             <w:r>
               <w:rPr>
                 <w:rStyle w:val="Hyperlink"/>
@@ -1441,7 +1441,7 @@
                 <w:noProof/>
                 <w:webHidden/>
               </w:rPr>
-              <w:instrText xml:space="preserve"> PAGEREF _Toc164702096 \h </w:instrText>
+              <w:instrText xml:space="preserve"> PAGEREF _Toc164889118 \h </w:instrText>
             </w:r>
             <w:r>
               <w:rPr>
@@ -1483,7 +1483,7 @@
               <w:noProof/>
             </w:rPr>
           </w:pPr>
-          <w:hyperlink w:anchor="_Toc164702097" w:history="1">
+          <w:hyperlink w:anchor="_Toc164889119" w:history="1">
             <w:r>
               <w:rPr>
                 <w:rStyle w:val="Hyperlink"/>
@@ -1511,7 +1511,7 @@
                 <w:noProof/>
                 <w:webHidden/>
               </w:rPr>
-              <w:instrText xml:space="preserve"> PAGEREF _Toc164702097 \h </w:instrText>
+              <w:instrText xml:space="preserve"> PAGEREF _Toc164889119 \h </w:instrText>
             </w:r>
             <w:r>
               <w:rPr>
@@ -1532,6 +1532,426 @@
                 <w:webHidden/>
               </w:rPr>
               <w:t>12</w:t>
+            </w:r>
+            <w:r>
+              <w:rPr>
+                <w:noProof/>
+                <w:webHidden/>
+              </w:rPr>
+              <w:fldChar w:fldCharType="end"/>
+            </w:r>
+          </w:hyperlink>
+        </w:p>
+        <w:p>
+          <w:pPr>
+            <w:pStyle w:val="TOC1"/>
+            <w:tabs>
+              <w:tab w:val="right" w:leader="dot" w:pos="9350"/>
+            </w:tabs>
+            <w:rPr>
+              <w:rFonts w:eastAsiaTheme="minorEastAsia"/>
+              <w:noProof/>
+            </w:rPr>
+          </w:pPr>
+          <w:hyperlink w:anchor="_Toc164889120" w:history="1">
+            <w:r>
+              <w:rPr>
+                <w:rStyle w:val="Hyperlink"/>
+                <w:rFonts w:ascii="Georgia" w:hAnsi="Georgia"/>
+                <w:noProof/>
+              </w:rPr>
+              <w:t>Evolution of DevOps: From Two Teams to One</w:t>
+            </w:r>
+            <w:r>
+              <w:rPr>
+                <w:noProof/>
+                <w:webHidden/>
+              </w:rPr>
+              <w:tab/>
+            </w:r>
+            <w:r>
+              <w:rPr>
+                <w:noProof/>
+                <w:webHidden/>
+              </w:rPr>
+              <w:fldChar w:fldCharType="begin"/>
+            </w:r>
+            <w:r>
+              <w:rPr>
+                <w:noProof/>
+                <w:webHidden/>
+              </w:rPr>
+              <w:instrText xml:space="preserve"> PAGEREF _Toc164889120 \h </w:instrText>
+            </w:r>
+            <w:r>
+              <w:rPr>
+                <w:noProof/>
+                <w:webHidden/>
+              </w:rPr>
+            </w:r>
+            <w:r>
+              <w:rPr>
+                <w:noProof/>
+                <w:webHidden/>
+              </w:rPr>
+              <w:fldChar w:fldCharType="separate"/>
+            </w:r>
+            <w:r>
+              <w:rPr>
+                <w:noProof/>
+                <w:webHidden/>
+              </w:rPr>
+              <w:t>13</w:t>
+            </w:r>
+            <w:r>
+              <w:rPr>
+                <w:noProof/>
+                <w:webHidden/>
+              </w:rPr>
+              <w:fldChar w:fldCharType="end"/>
+            </w:r>
+          </w:hyperlink>
+        </w:p>
+        <w:p>
+          <w:pPr>
+            <w:pStyle w:val="TOC2"/>
+            <w:tabs>
+              <w:tab w:val="right" w:leader="dot" w:pos="9350"/>
+            </w:tabs>
+            <w:rPr>
+              <w:rFonts w:eastAsiaTheme="minorEastAsia"/>
+              <w:noProof/>
+            </w:rPr>
+          </w:pPr>
+          <w:hyperlink w:anchor="_Toc164889121" w:history="1">
+            <w:r>
+              <w:rPr>
+                <w:rStyle w:val="Hyperlink"/>
+                <w:rFonts w:ascii="Georgia" w:hAnsi="Georgia"/>
+                <w:noProof/>
+              </w:rPr>
+              <w:t>The Birth of DevOps:</w:t>
+            </w:r>
+            <w:r>
+              <w:rPr>
+                <w:noProof/>
+                <w:webHidden/>
+              </w:rPr>
+              <w:tab/>
+            </w:r>
+            <w:r>
+              <w:rPr>
+                <w:noProof/>
+                <w:webHidden/>
+              </w:rPr>
+              <w:fldChar w:fldCharType="begin"/>
+            </w:r>
+            <w:r>
+              <w:rPr>
+                <w:noProof/>
+                <w:webHidden/>
+              </w:rPr>
+              <w:instrText xml:space="preserve"> PAGEREF _Toc164889121 \h </w:instrText>
+            </w:r>
+            <w:r>
+              <w:rPr>
+                <w:noProof/>
+                <w:webHidden/>
+              </w:rPr>
+            </w:r>
+            <w:r>
+              <w:rPr>
+                <w:noProof/>
+                <w:webHidden/>
+              </w:rPr>
+              <w:fldChar w:fldCharType="separate"/>
+            </w:r>
+            <w:r>
+              <w:rPr>
+                <w:noProof/>
+                <w:webHidden/>
+              </w:rPr>
+              <w:t>13</w:t>
+            </w:r>
+            <w:r>
+              <w:rPr>
+                <w:noProof/>
+                <w:webHidden/>
+              </w:rPr>
+              <w:fldChar w:fldCharType="end"/>
+            </w:r>
+          </w:hyperlink>
+        </w:p>
+        <w:p>
+          <w:pPr>
+            <w:pStyle w:val="TOC2"/>
+            <w:tabs>
+              <w:tab w:val="right" w:leader="dot" w:pos="9350"/>
+            </w:tabs>
+            <w:rPr>
+              <w:rFonts w:eastAsiaTheme="minorEastAsia"/>
+              <w:noProof/>
+            </w:rPr>
+          </w:pPr>
+          <w:hyperlink w:anchor="_Toc164889122" w:history="1">
+            <w:r>
+              <w:rPr>
+                <w:rStyle w:val="Hyperlink"/>
+                <w:rFonts w:ascii="Georgia" w:hAnsi="Georgia"/>
+                <w:noProof/>
+              </w:rPr>
+              <w:t>Key Principles of DevOps:</w:t>
+            </w:r>
+            <w:r>
+              <w:rPr>
+                <w:noProof/>
+                <w:webHidden/>
+              </w:rPr>
+              <w:tab/>
+            </w:r>
+            <w:r>
+              <w:rPr>
+                <w:noProof/>
+                <w:webHidden/>
+              </w:rPr>
+              <w:fldChar w:fldCharType="begin"/>
+            </w:r>
+            <w:r>
+              <w:rPr>
+                <w:noProof/>
+                <w:webHidden/>
+              </w:rPr>
+              <w:instrText xml:space="preserve"> PAGEREF _Toc164889122 \h </w:instrText>
+            </w:r>
+            <w:r>
+              <w:rPr>
+                <w:noProof/>
+                <w:webHidden/>
+              </w:rPr>
+            </w:r>
+            <w:r>
+              <w:rPr>
+                <w:noProof/>
+                <w:webHidden/>
+              </w:rPr>
+              <w:fldChar w:fldCharType="separate"/>
+            </w:r>
+            <w:r>
+              <w:rPr>
+                <w:noProof/>
+                <w:webHidden/>
+              </w:rPr>
+              <w:t>14</w:t>
+            </w:r>
+            <w:r>
+              <w:rPr>
+                <w:noProof/>
+                <w:webHidden/>
+              </w:rPr>
+              <w:fldChar w:fldCharType="end"/>
+            </w:r>
+          </w:hyperlink>
+        </w:p>
+        <w:p>
+          <w:pPr>
+            <w:pStyle w:val="TOC2"/>
+            <w:tabs>
+              <w:tab w:val="right" w:leader="dot" w:pos="9350"/>
+            </w:tabs>
+            <w:rPr>
+              <w:rFonts w:eastAsiaTheme="minorEastAsia"/>
+              <w:noProof/>
+            </w:rPr>
+          </w:pPr>
+          <w:hyperlink w:anchor="_Toc164889123" w:history="1">
+            <w:r>
+              <w:rPr>
+                <w:rStyle w:val="Hyperlink"/>
+                <w:rFonts w:ascii="Georgia" w:hAnsi="Georgia"/>
+                <w:noProof/>
+              </w:rPr>
+              <w:t>Stages of DevOps:</w:t>
+            </w:r>
+            <w:r>
+              <w:rPr>
+                <w:noProof/>
+                <w:webHidden/>
+              </w:rPr>
+              <w:tab/>
+            </w:r>
+            <w:r>
+              <w:rPr>
+                <w:noProof/>
+                <w:webHidden/>
+              </w:rPr>
+              <w:fldChar w:fldCharType="begin"/>
+            </w:r>
+            <w:r>
+              <w:rPr>
+                <w:noProof/>
+                <w:webHidden/>
+              </w:rPr>
+              <w:instrText xml:space="preserve"> PAGEREF _Toc164889123 \h </w:instrText>
+            </w:r>
+            <w:r>
+              <w:rPr>
+                <w:noProof/>
+                <w:webHidden/>
+              </w:rPr>
+            </w:r>
+            <w:r>
+              <w:rPr>
+                <w:noProof/>
+                <w:webHidden/>
+              </w:rPr>
+              <w:fldChar w:fldCharType="separate"/>
+            </w:r>
+            <w:r>
+              <w:rPr>
+                <w:noProof/>
+                <w:webHidden/>
+              </w:rPr>
+              <w:t>14</w:t>
+            </w:r>
+            <w:r>
+              <w:rPr>
+                <w:noProof/>
+                <w:webHidden/>
+              </w:rPr>
+              <w:fldChar w:fldCharType="end"/>
+            </w:r>
+          </w:hyperlink>
+        </w:p>
+        <w:p>
+          <w:pPr>
+            <w:pStyle w:val="TOC1"/>
+            <w:tabs>
+              <w:tab w:val="right" w:leader="dot" w:pos="9350"/>
+            </w:tabs>
+            <w:rPr>
+              <w:rFonts w:eastAsiaTheme="minorEastAsia"/>
+              <w:noProof/>
+            </w:rPr>
+          </w:pPr>
+          <w:hyperlink w:anchor="_Toc164889124" w:history="1">
+            <w:r>
+              <w:rPr>
+                <w:rStyle w:val="Hyperlink"/>
+                <w:rFonts w:ascii="Georgia" w:hAnsi="Georgia"/>
+                <w:noProof/>
+              </w:rPr>
+              <w:t>Introduction to DevOps Methodology:</w:t>
+            </w:r>
+            <w:r>
+              <w:rPr>
+                <w:noProof/>
+                <w:webHidden/>
+              </w:rPr>
+              <w:tab/>
+            </w:r>
+            <w:r>
+              <w:rPr>
+                <w:noProof/>
+                <w:webHidden/>
+              </w:rPr>
+              <w:fldChar w:fldCharType="begin"/>
+            </w:r>
+            <w:r>
+              <w:rPr>
+                <w:noProof/>
+                <w:webHidden/>
+              </w:rPr>
+              <w:instrText xml:space="preserve"> PAGEREF _Toc164889124 \h </w:instrText>
+            </w:r>
+            <w:r>
+              <w:rPr>
+                <w:noProof/>
+                <w:webHidden/>
+              </w:rPr>
+            </w:r>
+            <w:r>
+              <w:rPr>
+                <w:noProof/>
+                <w:webHidden/>
+              </w:rPr>
+              <w:fldChar w:fldCharType="separate"/>
+            </w:r>
+            <w:r>
+              <w:rPr>
+                <w:noProof/>
+                <w:webHidden/>
+              </w:rPr>
+              <w:t>16</w:t>
+            </w:r>
+            <w:r>
+              <w:rPr>
+                <w:noProof/>
+                <w:webHidden/>
+              </w:rPr>
+              <w:fldChar w:fldCharType="end"/>
+            </w:r>
+          </w:hyperlink>
+        </w:p>
+        <w:p>
+          <w:pPr>
+            <w:pStyle w:val="TOC1"/>
+            <w:tabs>
+              <w:tab w:val="right" w:leader="dot" w:pos="9350"/>
+            </w:tabs>
+            <w:rPr>
+              <w:rFonts w:eastAsiaTheme="minorEastAsia"/>
+              <w:noProof/>
+            </w:rPr>
+          </w:pPr>
+          <w:hyperlink w:anchor="_Toc164889125" w:history="1">
+            <w:r>
+              <w:rPr>
+                <w:rStyle w:val="Hyperlink"/>
+                <w:rFonts w:ascii="Georgia" w:hAnsi="Georgia"/>
+                <w:noProof/>
+              </w:rPr>
+              <w:t>Linux</w:t>
+            </w:r>
+            <w:r>
+              <w:rPr>
+                <w:noProof/>
+                <w:webHidden/>
+              </w:rPr>
+              <w:tab/>
+            </w:r>
+            <w:r>
+              <w:rPr>
+                <w:noProof/>
+                <w:webHidden/>
+              </w:rPr>
+              <w:fldChar w:fldCharType="begin"/>
+            </w:r>
+            <w:r>
+              <w:rPr>
+                <w:noProof/>
+                <w:webHidden/>
+              </w:rPr>
+              <w:instrText xml:space="preserve"> PAGEREF _Toc164889125 \h </w:instrText>
+            </w:r>
+            <w:r>
+              <w:rPr>
+                <w:noProof/>
+                <w:webHidden/>
+              </w:rPr>
+            </w:r>
+            <w:r>
+              <w:rPr>
+                <w:noProof/>
+                <w:webHidden/>
+              </w:rPr>
+              <w:fldChar w:fldCharType="separate"/>
+            </w:r>
+            <w:r>
+              <w:rPr>
+                <w:noProof/>
+                <w:webHidden/>
+              </w:rPr>
+              <w:t>18</w:t>
             </w:r>
             <w:r>
               <w:rPr>
@@ -1675,53 +2095,13 @@
     </w:p>
     <w:p>
       <w:pPr>
-        <w:jc w:val="both"/>
-        <w:rPr>
-          <w:rFonts w:ascii="Georgia" w:hAnsi="Georgia"/>
-        </w:rPr>
-      </w:pPr>
-    </w:p>
-    <w:p>
-      <w:pPr>
-        <w:jc w:val="both"/>
-        <w:rPr>
-          <w:rFonts w:ascii="Georgia" w:hAnsi="Georgia"/>
-        </w:rPr>
-      </w:pPr>
-    </w:p>
-    <w:p>
-      <w:pPr>
-        <w:jc w:val="both"/>
-        <w:rPr>
-          <w:rFonts w:ascii="Georgia" w:hAnsi="Georgia"/>
-        </w:rPr>
-      </w:pPr>
-    </w:p>
-    <w:p>
-      <w:pPr>
-        <w:jc w:val="both"/>
-        <w:rPr>
-          <w:rFonts w:ascii="Georgia" w:hAnsi="Georgia"/>
-        </w:rPr>
-      </w:pPr>
-    </w:p>
-    <w:p>
-      <w:pPr>
-        <w:jc w:val="both"/>
-        <w:rPr>
-          <w:rFonts w:ascii="Georgia" w:hAnsi="Georgia"/>
-        </w:rPr>
-      </w:pPr>
-    </w:p>
-    <w:p>
-      <w:pPr>
         <w:pStyle w:val="Heading1"/>
         <w:jc w:val="both"/>
         <w:rPr>
           <w:rFonts w:ascii="Georgia" w:hAnsi="Georgia"/>
         </w:rPr>
       </w:pPr>
-      <w:bookmarkStart w:id="1" w:name="_Toc164702091"/>
+      <w:bookmarkStart w:id="1" w:name="_Toc164889113"/>
       <w:r>
         <w:rPr>
           <w:rFonts w:ascii="Georgia" w:hAnsi="Georgia"/>
@@ -1974,7 +2354,7 @@
           <w:rFonts w:ascii="Georgia" w:hAnsi="Georgia"/>
         </w:rPr>
       </w:pPr>
-      <w:bookmarkStart w:id="2" w:name="_Toc164702092"/>
+      <w:bookmarkStart w:id="2" w:name="_Toc164889114"/>
       <w:r>
         <w:rPr>
           <w:rFonts w:ascii="Georgia" w:hAnsi="Georgia"/>
@@ -2189,7 +2569,7 @@
           <w:rFonts w:ascii="Georgia" w:hAnsi="Georgia"/>
         </w:rPr>
       </w:pPr>
-      <w:bookmarkStart w:id="3" w:name="_Toc164702093"/>
+      <w:bookmarkStart w:id="3" w:name="_Toc164889115"/>
       <w:r>
         <w:rPr>
           <w:rFonts w:ascii="Georgia" w:hAnsi="Georgia"/>
@@ -2413,7 +2793,7 @@
           <w:rFonts w:ascii="Georgia" w:hAnsi="Georgia"/>
         </w:rPr>
       </w:pPr>
-      <w:bookmarkStart w:id="4" w:name="_Toc164702094"/>
+      <w:bookmarkStart w:id="4" w:name="_Toc164889116"/>
       <w:r>
         <w:rPr>
           <w:rFonts w:ascii="Georgia" w:hAnsi="Georgia"/>
@@ -2446,6 +2826,54 @@
     </w:p>
     <w:p>
       <w:pPr>
+        <w:jc w:val="center"/>
+        <w:rPr>
+          <w:rFonts w:ascii="Georgia" w:hAnsi="Georgia"/>
+        </w:rPr>
+      </w:pPr>
+      <w:r>
+        <w:rPr>
+          <w:rFonts w:ascii="Georgia" w:hAnsi="Georgia"/>
+        </w:rPr>
+        <w:drawing>
+          <wp:inline distT="0" distB="0" distL="0" distR="0" wp14:anchorId="7B93F4AA" wp14:editId="514DD0CE">
+            <wp:extent cx="5943600" cy="3642360"/>
+            <wp:effectExtent l="0" t="0" r="0" b="0"/>
+            <wp:docPr id="219196175" name="Picture 1"/>
+            <wp:cNvGraphicFramePr>
+              <a:graphicFrameLocks xmlns:a="http://schemas.openxmlformats.org/drawingml/2006/main" noChangeAspect="1"/>
+            </wp:cNvGraphicFramePr>
+            <a:graphic xmlns:a="http://schemas.openxmlformats.org/drawingml/2006/main">
+              <a:graphicData uri="http://schemas.openxmlformats.org/drawingml/2006/picture">
+                <pic:pic xmlns:pic="http://schemas.openxmlformats.org/drawingml/2006/picture">
+                  <pic:nvPicPr>
+                    <pic:cNvPr id="219196175" name=""/>
+                    <pic:cNvPicPr/>
+                  </pic:nvPicPr>
+                  <pic:blipFill>
+                    <a:blip r:embed="rId10"/>
+                    <a:stretch>
+                      <a:fillRect/>
+                    </a:stretch>
+                  </pic:blipFill>
+                  <pic:spPr>
+                    <a:xfrm>
+                      <a:off x="0" y="0"/>
+                      <a:ext cx="5943600" cy="3642360"/>
+                    </a:xfrm>
+                    <a:prstGeom prst="rect">
+                      <a:avLst/>
+                    </a:prstGeom>
+                  </pic:spPr>
+                </pic:pic>
+              </a:graphicData>
+            </a:graphic>
+          </wp:inline>
+        </w:drawing>
+      </w:r>
+    </w:p>
+    <w:p>
+      <w:pPr>
         <w:jc w:val="both"/>
         <w:rPr>
           <w:rFonts w:ascii="Georgia" w:hAnsi="Georgia"/>
@@ -2631,6 +3059,7 @@
         <w:rPr>
           <w:rFonts w:ascii="Georgia" w:hAnsi="Georgia"/>
         </w:rPr>
+        <w:lastRenderedPageBreak/>
         <w:t xml:space="preserve">6. </w:t>
       </w:r>
       <w:r>
@@ -2791,46 +3220,6 @@
           <w:rFonts w:ascii="Georgia" w:hAnsi="Georgia"/>
         </w:rPr>
       </w:pPr>
-    </w:p>
-    <w:p>
-      <w:pPr>
-        <w:jc w:val="both"/>
-        <w:rPr>
-          <w:rFonts w:ascii="Georgia" w:hAnsi="Georgia"/>
-        </w:rPr>
-      </w:pPr>
-    </w:p>
-    <w:p>
-      <w:pPr>
-        <w:jc w:val="both"/>
-        <w:rPr>
-          <w:rFonts w:ascii="Georgia" w:hAnsi="Georgia"/>
-        </w:rPr>
-      </w:pPr>
-    </w:p>
-    <w:p>
-      <w:pPr>
-        <w:jc w:val="both"/>
-        <w:rPr>
-          <w:rFonts w:ascii="Georgia" w:hAnsi="Georgia"/>
-        </w:rPr>
-      </w:pPr>
-    </w:p>
-    <w:p>
-      <w:pPr>
-        <w:jc w:val="both"/>
-        <w:rPr>
-          <w:rFonts w:ascii="Georgia" w:hAnsi="Georgia"/>
-        </w:rPr>
-      </w:pPr>
-    </w:p>
-    <w:p>
-      <w:pPr>
-        <w:jc w:val="both"/>
-        <w:rPr>
-          <w:rFonts w:ascii="Georgia" w:hAnsi="Georgia"/>
-        </w:rPr>
-      </w:pPr>
       <w:r>
         <w:rPr>
           <w:rFonts w:ascii="Georgia" w:hAnsi="Georgia"/>
@@ -3073,6 +3462,7 @@
         <w:rPr>
           <w:rFonts w:ascii="Georgia" w:hAnsi="Georgia"/>
         </w:rPr>
+        <w:lastRenderedPageBreak/>
         <w:t xml:space="preserve">6. </w:t>
       </w:r>
       <w:r>
@@ -3217,7 +3607,6 @@
         <w:rPr>
           <w:rFonts w:ascii="Georgia" w:hAnsi="Georgia"/>
         </w:rPr>
-        <w:lastRenderedPageBreak/>
         <w:t xml:space="preserve">9. </w:t>
       </w:r>
       <w:r>
@@ -3272,7 +3661,7 @@
           <w:rFonts w:ascii="Georgia" w:hAnsi="Georgia"/>
         </w:rPr>
       </w:pPr>
-      <w:bookmarkStart w:id="5" w:name="_Toc164702095"/>
+      <w:bookmarkStart w:id="5" w:name="_Toc164889117"/>
       <w:r>
         <w:rPr>
           <w:rFonts w:ascii="Georgia" w:hAnsi="Georgia"/>
@@ -3430,6 +3819,7 @@
         <w:rPr>
           <w:rFonts w:ascii="Georgia" w:hAnsi="Georgia"/>
         </w:rPr>
+        <w:lastRenderedPageBreak/>
         <w:t xml:space="preserve">4. </w:t>
       </w:r>
       <w:r>
@@ -3546,22 +3936,1769 @@
         <w:rPr>
           <w:rFonts w:ascii="Georgia" w:hAnsi="Georgia"/>
         </w:rPr>
+        <w:t xml:space="preserve">1. </w:t>
+      </w:r>
+      <w:r>
+        <w:rPr>
+          <w:rFonts w:ascii="Georgia" w:hAnsi="Georgia"/>
+          <w:b/>
+          <w:bCs/>
+        </w:rPr>
+        <w:t>Rigidity</w:t>
+      </w:r>
+      <w:r>
+        <w:rPr>
+          <w:rFonts w:ascii="Georgia" w:hAnsi="Georgia"/>
+        </w:rPr>
+        <w:t>: Once you move to the next phase, it's difficult to go back and make changes. This can be a problem if requirements change or if issues are discovered later in the process.</w:t>
+      </w:r>
+    </w:p>
+    <w:p>
+      <w:pPr>
+        <w:jc w:val="both"/>
+        <w:rPr>
+          <w:rFonts w:ascii="Georgia" w:hAnsi="Georgia"/>
+        </w:rPr>
+      </w:pPr>
+    </w:p>
+    <w:p>
+      <w:pPr>
+        <w:jc w:val="both"/>
+        <w:rPr>
+          <w:rFonts w:ascii="Georgia" w:hAnsi="Georgia"/>
+        </w:rPr>
+      </w:pPr>
+      <w:r>
+        <w:rPr>
+          <w:rFonts w:ascii="Georgia" w:hAnsi="Georgia"/>
+        </w:rPr>
+        <w:t xml:space="preserve">2. </w:t>
+      </w:r>
+      <w:r>
+        <w:rPr>
+          <w:rFonts w:ascii="Georgia" w:hAnsi="Georgia"/>
+          <w:b/>
+          <w:bCs/>
+        </w:rPr>
+        <w:t>Limited Customer Involvement</w:t>
+      </w:r>
+      <w:r>
+        <w:rPr>
+          <w:rFonts w:ascii="Georgia" w:hAnsi="Georgia"/>
+        </w:rPr>
+        <w:t>: Customers only see the final product at the end of the process, which can lead to misunderstandings or dissatisfaction if their expectations aren't met.</w:t>
+      </w:r>
+    </w:p>
+    <w:p>
+      <w:pPr>
+        <w:jc w:val="both"/>
+        <w:rPr>
+          <w:rFonts w:ascii="Georgia" w:hAnsi="Georgia"/>
+        </w:rPr>
+      </w:pPr>
+      <w:r>
+        <w:rPr>
+          <w:rFonts w:ascii="Georgia" w:hAnsi="Georgia"/>
+        </w:rPr>
+        <w:t xml:space="preserve">  </w:t>
+      </w:r>
+    </w:p>
+    <w:p>
+      <w:pPr>
+        <w:jc w:val="both"/>
+        <w:rPr>
+          <w:rFonts w:ascii="Georgia" w:hAnsi="Georgia"/>
+        </w:rPr>
+      </w:pPr>
+      <w:r>
+        <w:rPr>
+          <w:rFonts w:ascii="Georgia" w:hAnsi="Georgia"/>
+        </w:rPr>
+        <w:t xml:space="preserve">3. </w:t>
+      </w:r>
+      <w:r>
+        <w:rPr>
+          <w:rFonts w:ascii="Georgia" w:hAnsi="Georgia"/>
+          <w:b/>
+          <w:bCs/>
+        </w:rPr>
+        <w:t>Long Development Time</w:t>
+      </w:r>
+      <w:r>
+        <w:rPr>
+          <w:rFonts w:ascii="Georgia" w:hAnsi="Georgia"/>
+        </w:rPr>
+        <w:t>:</w:t>
+      </w:r>
+      <w:r>
+        <w:rPr>
+          <w:rFonts w:ascii="Georgia" w:hAnsi="Georgia"/>
+        </w:rPr>
+        <w:t xml:space="preserve"> </w:t>
+      </w:r>
+      <w:r>
+        <w:rPr>
+          <w:rFonts w:ascii="Georgia" w:hAnsi="Georgia"/>
+        </w:rPr>
+        <w:t>Because everything is done sequentially, the Waterfall model can result in long development cycles, delaying the delivery of the final product.</w:t>
+      </w:r>
+    </w:p>
+    <w:p>
+      <w:pPr>
+        <w:jc w:val="both"/>
+        <w:rPr>
+          <w:rFonts w:ascii="Georgia" w:hAnsi="Georgia"/>
+        </w:rPr>
+      </w:pPr>
+    </w:p>
+    <w:p>
+      <w:pPr>
+        <w:pStyle w:val="Heading2"/>
+        <w:rPr>
+          <w:rFonts w:ascii="Georgia" w:hAnsi="Georgia"/>
+        </w:rPr>
+      </w:pPr>
+      <w:bookmarkStart w:id="6" w:name="_Toc164889118"/>
+      <w:r>
+        <w:rPr>
+          <w:rFonts w:ascii="Georgia" w:hAnsi="Georgia"/>
+        </w:rPr>
+        <w:t>Understanding Agile Development: A Beginner's Overview</w:t>
+      </w:r>
+      <w:bookmarkEnd w:id="6"/>
+    </w:p>
+    <w:p>
+      <w:pPr>
+        <w:jc w:val="both"/>
+        <w:rPr>
+          <w:rFonts w:ascii="Georgia" w:hAnsi="Georgia"/>
+        </w:rPr>
+      </w:pPr>
+      <w:r>
+        <w:rPr>
+          <w:rFonts w:ascii="Georgia" w:hAnsi="Georgia"/>
+        </w:rPr>
+        <w:t xml:space="preserve">To address these issues, the Agile model was developed as a successor to the Waterfall model. Agile is like making a series of small, incremental improvements to the software, rather than trying to do everything at once. We'll explore Agile in more detail in </w:t>
+      </w:r>
+      <w:r>
+        <w:rPr>
+          <w:rFonts w:ascii="Georgia" w:hAnsi="Georgia"/>
+        </w:rPr>
+        <w:t>further</w:t>
+      </w:r>
+      <w:r>
+        <w:rPr>
+          <w:rFonts w:ascii="Georgia" w:hAnsi="Georgia"/>
+        </w:rPr>
+        <w:t xml:space="preserve"> </w:t>
+      </w:r>
+      <w:r>
+        <w:rPr>
+          <w:rFonts w:ascii="Georgia" w:hAnsi="Georgia"/>
+        </w:rPr>
+        <w:t>chapt</w:t>
+      </w:r>
+      <w:r>
+        <w:rPr>
+          <w:rFonts w:ascii="Georgia" w:hAnsi="Georgia"/>
+        </w:rPr>
+        <w:t>e</w:t>
+      </w:r>
+      <w:r>
+        <w:rPr>
+          <w:rFonts w:ascii="Georgia" w:hAnsi="Georgia"/>
+        </w:rPr>
+        <w:t>rs</w:t>
+      </w:r>
+      <w:r>
+        <w:rPr>
+          <w:rFonts w:ascii="Georgia" w:hAnsi="Georgia"/>
+        </w:rPr>
+        <w:t>, where we'll discuss its principles and how it differs from the Waterfall model.</w:t>
+      </w:r>
+    </w:p>
+    <w:p>
+      <w:pPr>
+        <w:jc w:val="both"/>
+        <w:rPr>
+          <w:rFonts w:ascii="Georgia" w:hAnsi="Georgia"/>
+        </w:rPr>
+      </w:pPr>
+      <w:r>
+        <w:rPr>
+          <w:rFonts w:ascii="Georgia" w:hAnsi="Georgia"/>
+        </w:rPr>
+        <w:t xml:space="preserve">Agile is a modern software development approach that emphasizes flexibility, collaboration, and continuous improvement. Unlike the Waterfall model, which follows a linear, step-by-step process, Agile is iterative and adaptive, allowing teams to respond to change and deliver value incrementally. </w:t>
+      </w:r>
+    </w:p>
+    <w:p>
+      <w:pPr>
+        <w:jc w:val="both"/>
+        <w:rPr>
+          <w:rFonts w:ascii="Georgia" w:hAnsi="Georgia"/>
+        </w:rPr>
+      </w:pPr>
+      <w:r>
+        <w:rPr>
+          <w:rFonts w:ascii="Georgia" w:hAnsi="Georgia"/>
+        </w:rPr>
+        <w:t>Here's how Agile works:</w:t>
+      </w:r>
+    </w:p>
+    <w:p>
+      <w:pPr>
+        <w:jc w:val="both"/>
+        <w:rPr>
+          <w:rFonts w:ascii="Georgia" w:hAnsi="Georgia"/>
+        </w:rPr>
+      </w:pPr>
+      <w:r>
+        <w:rPr>
+          <w:rFonts w:ascii="Georgia" w:hAnsi="Georgia"/>
+        </w:rPr>
+        <w:t xml:space="preserve">1. </w:t>
+      </w:r>
+      <w:r>
+        <w:rPr>
+          <w:rFonts w:ascii="Georgia" w:hAnsi="Georgia"/>
+          <w:b/>
+          <w:bCs/>
+        </w:rPr>
+        <w:t>Iterative Development</w:t>
+      </w:r>
+      <w:r>
+        <w:rPr>
+          <w:rFonts w:ascii="Georgia" w:hAnsi="Georgia"/>
+        </w:rPr>
+        <w:t>: Agile projects are divided into small, manageable iterations called sprints. Each sprint typically lasts 1-4 weeks and focuses on delivering a specific set of features or functionality.</w:t>
+      </w:r>
+    </w:p>
+    <w:p>
+      <w:pPr>
+        <w:jc w:val="both"/>
+        <w:rPr>
+          <w:rFonts w:ascii="Georgia" w:hAnsi="Georgia"/>
+        </w:rPr>
+      </w:pPr>
+      <w:r>
+        <w:rPr>
+          <w:rFonts w:ascii="Georgia" w:hAnsi="Georgia"/>
+        </w:rPr>
+        <w:t xml:space="preserve">2. </w:t>
+      </w:r>
+      <w:r>
+        <w:rPr>
+          <w:rFonts w:ascii="Georgia" w:hAnsi="Georgia"/>
+          <w:b/>
+          <w:bCs/>
+        </w:rPr>
+        <w:t>Cross-Functional Teams</w:t>
+      </w:r>
+      <w:r>
+        <w:rPr>
+          <w:rFonts w:ascii="Georgia" w:hAnsi="Georgia"/>
+        </w:rPr>
+        <w:t>: Agile teams are cross-functional, meaning they include members with diverse skills and expertise (e.g., developers, testers, designers). This encourages collaboration and allows teams to work together efficiently.</w:t>
+      </w:r>
+    </w:p>
+    <w:p>
+      <w:pPr>
+        <w:jc w:val="both"/>
+        <w:rPr>
+          <w:rFonts w:ascii="Georgia" w:hAnsi="Georgia"/>
+        </w:rPr>
+      </w:pPr>
+      <w:r>
+        <w:rPr>
+          <w:rFonts w:ascii="Georgia" w:hAnsi="Georgia"/>
+        </w:rPr>
+        <w:lastRenderedPageBreak/>
+        <w:t xml:space="preserve">3. </w:t>
+      </w:r>
+      <w:r>
+        <w:rPr>
+          <w:rFonts w:ascii="Georgia" w:hAnsi="Georgia"/>
+          <w:b/>
+          <w:bCs/>
+        </w:rPr>
+        <w:t>Customer Collaboration</w:t>
+      </w:r>
+      <w:r>
+        <w:rPr>
+          <w:rFonts w:ascii="Georgia" w:hAnsi="Georgia"/>
+        </w:rPr>
+        <w:t>: Agile prioritizes customer collaboration and feedback. Customers are involved throughout the development process, providing input on requirements, reviewing work-in-progress, and providing feedback on completed features.</w:t>
+      </w:r>
+    </w:p>
+    <w:p>
+      <w:pPr>
+        <w:jc w:val="both"/>
+        <w:rPr>
+          <w:rFonts w:ascii="Georgia" w:hAnsi="Georgia"/>
+        </w:rPr>
+      </w:pPr>
+      <w:r>
+        <w:rPr>
+          <w:rFonts w:ascii="Georgia" w:hAnsi="Georgia"/>
+        </w:rPr>
+        <w:t xml:space="preserve">4. </w:t>
+      </w:r>
+      <w:r>
+        <w:rPr>
+          <w:rFonts w:ascii="Georgia" w:hAnsi="Georgia"/>
+          <w:b/>
+          <w:bCs/>
+        </w:rPr>
+        <w:t>Continuous Delivery</w:t>
+      </w:r>
+      <w:r>
+        <w:rPr>
+          <w:rFonts w:ascii="Georgia" w:hAnsi="Georgia"/>
+        </w:rPr>
+        <w:t>: Agile teams aim to deliver working software at the end of each iteration. This allows stakeholders to see tangible progress and provides opportunities for early validation and course correction.</w:t>
+      </w:r>
+    </w:p>
+    <w:p>
+      <w:pPr>
+        <w:jc w:val="both"/>
+        <w:rPr>
+          <w:rFonts w:ascii="Georgia" w:hAnsi="Georgia"/>
+        </w:rPr>
+      </w:pPr>
+      <w:r>
+        <w:rPr>
+          <w:rFonts w:ascii="Georgia" w:hAnsi="Georgia"/>
+        </w:rPr>
+        <w:t xml:space="preserve">5. </w:t>
+      </w:r>
+      <w:r>
+        <w:rPr>
+          <w:rFonts w:ascii="Georgia" w:hAnsi="Georgia"/>
+          <w:b/>
+          <w:bCs/>
+        </w:rPr>
+        <w:t>Adaptive Planning</w:t>
+      </w:r>
+      <w:r>
+        <w:rPr>
+          <w:rFonts w:ascii="Georgia" w:hAnsi="Georgia"/>
+        </w:rPr>
+        <w:t>: Agile embraces change and uncertainty. Plans are flexible and adaptive, allowing teams to adjust priorities, requirements, and strategies based on feedback and evolving needs.</w:t>
+      </w:r>
+    </w:p>
+    <w:p>
+      <w:pPr>
+        <w:jc w:val="both"/>
+        <w:rPr>
+          <w:rFonts w:ascii="Georgia" w:hAnsi="Georgia"/>
+        </w:rPr>
+      </w:pPr>
+    </w:p>
+    <w:p>
+      <w:pPr>
+        <w:jc w:val="both"/>
+        <w:rPr>
+          <w:rFonts w:ascii="Georgia" w:hAnsi="Georgia"/>
+        </w:rPr>
+      </w:pPr>
+    </w:p>
+    <w:p>
+      <w:pPr>
+        <w:jc w:val="both"/>
+        <w:rPr>
+          <w:rFonts w:ascii="Georgia" w:hAnsi="Georgia"/>
+        </w:rPr>
+      </w:pPr>
+    </w:p>
+    <w:p>
+      <w:pPr>
+        <w:pStyle w:val="Heading2"/>
+        <w:rPr>
+          <w:rFonts w:ascii="Georgia" w:hAnsi="Georgia"/>
+        </w:rPr>
+      </w:pPr>
+      <w:bookmarkStart w:id="7" w:name="_Toc164889119"/>
+      <w:r>
+        <w:rPr>
+          <w:rFonts w:ascii="Georgia" w:hAnsi="Georgia"/>
+        </w:rPr>
+        <w:t>Successor to Agile: DevOps</w:t>
+      </w:r>
+      <w:bookmarkEnd w:id="7"/>
+    </w:p>
+    <w:p>
+      <w:pPr>
+        <w:rPr>
+          <w:rFonts w:ascii="Georgia" w:hAnsi="Georgia"/>
+        </w:rPr>
+      </w:pPr>
+    </w:p>
+    <w:p>
+      <w:pPr>
+        <w:jc w:val="both"/>
+        <w:rPr>
+          <w:rFonts w:ascii="Georgia" w:hAnsi="Georgia"/>
+        </w:rPr>
+      </w:pPr>
+      <w:r>
+        <w:rPr>
+          <w:rFonts w:ascii="Georgia" w:hAnsi="Georgia"/>
+        </w:rPr>
+        <w:t>While Agile revolutionized software development by promoting collaboration, flexibility, and customer focus, it's not the end of the story. DevOps emerged as the natural successor to Agile, extending the principles of Agile beyond development to encompass the entire software delivery lifecycle, including operations and deployment.</w:t>
+      </w:r>
+    </w:p>
+    <w:p>
+      <w:pPr>
+        <w:jc w:val="both"/>
+        <w:rPr>
+          <w:rFonts w:ascii="Georgia" w:hAnsi="Georgia"/>
+        </w:rPr>
+      </w:pPr>
+      <w:r>
+        <w:rPr>
+          <w:rFonts w:ascii="Georgia" w:hAnsi="Georgia"/>
+        </w:rPr>
+        <w:t>DevOps emphasizes collaboration between development and operations teams, automation of manual processes, and a culture of continuous improvement and learning. By breaking down silos and integrating development, testing, deployment, and operations into a seamless, automated workflow, DevOps enables organizations to deliver high-quality software faster, more reliably, and with greater efficiency.</w:t>
+      </w:r>
+    </w:p>
+    <w:p>
+      <w:pPr>
+        <w:jc w:val="both"/>
+        <w:rPr>
+          <w:rFonts w:ascii="Georgia" w:hAnsi="Georgia"/>
+        </w:rPr>
+      </w:pPr>
+      <w:r>
+        <w:rPr>
+          <w:rFonts w:ascii="Georgia" w:hAnsi="Georgia"/>
+        </w:rPr>
+        <w:t>In summary, while Agile focuses on iterative development and customer collaboration, DevOps extends these principles to encompass the entire software delivery lifecycle, making it the natural successor to Agile in today's fast-paced, continuously evolving software development landscape.</w:t>
+      </w:r>
+    </w:p>
+    <w:p>
+      <w:pPr>
+        <w:jc w:val="both"/>
+        <w:rPr>
+          <w:rFonts w:ascii="Georgia" w:hAnsi="Georgia"/>
+        </w:rPr>
+      </w:pPr>
+    </w:p>
+    <w:p>
+      <w:pPr>
+        <w:jc w:val="both"/>
+        <w:rPr>
+          <w:rFonts w:ascii="Georgia" w:hAnsi="Georgia"/>
+        </w:rPr>
+      </w:pPr>
+    </w:p>
+    <w:p>
+      <w:pPr>
+        <w:jc w:val="both"/>
+        <w:rPr>
+          <w:rFonts w:ascii="Georgia" w:hAnsi="Georgia"/>
+        </w:rPr>
+      </w:pPr>
+    </w:p>
+    <w:p>
+      <w:pPr>
+        <w:jc w:val="both"/>
+        <w:rPr>
+          <w:rFonts w:ascii="Georgia" w:hAnsi="Georgia"/>
+        </w:rPr>
+      </w:pPr>
+    </w:p>
+    <w:p>
+      <w:pPr>
+        <w:jc w:val="both"/>
+        <w:rPr>
+          <w:rFonts w:ascii="Georgia" w:hAnsi="Georgia"/>
+        </w:rPr>
+      </w:pPr>
+    </w:p>
+    <w:p>
+      <w:pPr>
+        <w:jc w:val="both"/>
+        <w:rPr>
+          <w:rFonts w:ascii="Georgia" w:hAnsi="Georgia"/>
+        </w:rPr>
+      </w:pPr>
+    </w:p>
+    <w:p>
+      <w:pPr>
+        <w:jc w:val="both"/>
+        <w:rPr>
+          <w:rFonts w:ascii="Georgia" w:hAnsi="Georgia"/>
+        </w:rPr>
+      </w:pPr>
+    </w:p>
+    <w:p>
+      <w:pPr>
+        <w:jc w:val="both"/>
+        <w:rPr>
+          <w:rFonts w:ascii="Georgia" w:hAnsi="Georgia"/>
+        </w:rPr>
+      </w:pPr>
+    </w:p>
+    <w:p>
+      <w:pPr>
+        <w:jc w:val="both"/>
+        <w:rPr>
+          <w:rFonts w:ascii="Georgia" w:hAnsi="Georgia"/>
+        </w:rPr>
+      </w:pPr>
+    </w:p>
+    <w:p>
+      <w:pPr>
+        <w:pStyle w:val="Heading1"/>
+        <w:rPr>
+          <w:rFonts w:ascii="Georgia" w:hAnsi="Georgia"/>
+        </w:rPr>
+      </w:pPr>
+      <w:bookmarkStart w:id="8" w:name="_Toc164889120"/>
+      <w:r>
+        <w:rPr>
+          <w:rFonts w:ascii="Georgia" w:hAnsi="Georgia"/>
+        </w:rPr>
+        <w:lastRenderedPageBreak/>
+        <w:t>Evolution of DevOps: From Two Teams to One</w:t>
+      </w:r>
+      <w:bookmarkEnd w:id="8"/>
+    </w:p>
+    <w:p>
+      <w:pPr>
+        <w:jc w:val="both"/>
+        <w:rPr>
+          <w:rFonts w:ascii="Georgia" w:hAnsi="Georgia"/>
+        </w:rPr>
+      </w:pPr>
+    </w:p>
+    <w:p>
+      <w:pPr>
+        <w:jc w:val="both"/>
+        <w:rPr>
+          <w:rFonts w:ascii="Georgia" w:hAnsi="Georgia"/>
+        </w:rPr>
+      </w:pPr>
+      <w:r>
+        <w:rPr>
+          <w:rFonts w:ascii="Georgia" w:hAnsi="Georgia"/>
+        </w:rPr>
+        <w:t>In traditional software development processes, there were often two distinct teams responsible for different stages of the software delivery lifecycle:</w:t>
+      </w:r>
+    </w:p>
+    <w:p>
+      <w:pPr>
+        <w:jc w:val="both"/>
+        <w:rPr>
+          <w:rFonts w:ascii="Georgia" w:hAnsi="Georgia"/>
+        </w:rPr>
+      </w:pPr>
+    </w:p>
+    <w:p>
+      <w:pPr>
+        <w:jc w:val="both"/>
+        <w:rPr>
+          <w:rFonts w:ascii="Georgia" w:hAnsi="Georgia"/>
+        </w:rPr>
+      </w:pPr>
+      <w:r>
+        <w:rPr>
+          <w:rFonts w:ascii="Georgia" w:hAnsi="Georgia"/>
+        </w:rPr>
+        <w:t>1. Development Team:</w:t>
+      </w:r>
+    </w:p>
+    <w:p>
+      <w:pPr>
+        <w:jc w:val="both"/>
+        <w:rPr>
+          <w:rFonts w:ascii="Georgia" w:hAnsi="Georgia"/>
+        </w:rPr>
+      </w:pPr>
+      <w:r>
+        <w:rPr>
+          <w:rFonts w:ascii="Georgia" w:hAnsi="Georgia"/>
+        </w:rPr>
+        <w:t xml:space="preserve">   - Developed new features or software applications.</w:t>
+      </w:r>
+    </w:p>
+    <w:p>
+      <w:pPr>
+        <w:jc w:val="both"/>
+        <w:rPr>
+          <w:rFonts w:ascii="Georgia" w:hAnsi="Georgia"/>
+        </w:rPr>
+      </w:pPr>
+      <w:r>
+        <w:rPr>
+          <w:rFonts w:ascii="Georgia" w:hAnsi="Georgia"/>
+        </w:rPr>
+        <w:t xml:space="preserve">   - Built the software, converting source code into executable programs.</w:t>
+      </w:r>
+    </w:p>
+    <w:p>
+      <w:pPr>
+        <w:jc w:val="both"/>
+        <w:rPr>
+          <w:rFonts w:ascii="Georgia" w:hAnsi="Georgia"/>
+        </w:rPr>
+      </w:pPr>
+      <w:r>
+        <w:rPr>
+          <w:rFonts w:ascii="Georgia" w:hAnsi="Georgia"/>
+        </w:rPr>
+        <w:t xml:space="preserve">   - Conducted testing to ensure the quality and functionality of the software.</w:t>
+      </w:r>
+    </w:p>
+    <w:p>
+      <w:pPr>
+        <w:jc w:val="both"/>
+        <w:rPr>
+          <w:rFonts w:ascii="Georgia" w:hAnsi="Georgia"/>
+        </w:rPr>
+      </w:pPr>
+      <w:r>
+        <w:rPr>
+          <w:rFonts w:ascii="Georgia" w:hAnsi="Georgia"/>
+        </w:rPr>
+        <w:t xml:space="preserve">   - Passed the tested code to the Quality Assurance (QA) team for further validation.</w:t>
+      </w:r>
+    </w:p>
+    <w:p>
+      <w:pPr>
+        <w:jc w:val="both"/>
+        <w:rPr>
+          <w:rFonts w:ascii="Georgia" w:hAnsi="Georgia"/>
+        </w:rPr>
+      </w:pPr>
+    </w:p>
+    <w:p>
+      <w:pPr>
+        <w:jc w:val="both"/>
+        <w:rPr>
+          <w:rFonts w:ascii="Georgia" w:hAnsi="Georgia"/>
+        </w:rPr>
+      </w:pPr>
+      <w:r>
+        <w:rPr>
+          <w:rFonts w:ascii="Georgia" w:hAnsi="Georgia"/>
+        </w:rPr>
+        <w:t>2. Operations Team:</w:t>
+      </w:r>
+    </w:p>
+    <w:p>
+      <w:pPr>
+        <w:jc w:val="both"/>
+        <w:rPr>
+          <w:rFonts w:ascii="Georgia" w:hAnsi="Georgia"/>
+        </w:rPr>
+      </w:pPr>
+      <w:r>
+        <w:rPr>
+          <w:rFonts w:ascii="Georgia" w:hAnsi="Georgia"/>
+        </w:rPr>
+        <w:t xml:space="preserve">   - Deployed the software to production environments.</w:t>
+      </w:r>
+    </w:p>
+    <w:p>
+      <w:pPr>
+        <w:jc w:val="both"/>
+        <w:rPr>
+          <w:rFonts w:ascii="Georgia" w:hAnsi="Georgia"/>
+        </w:rPr>
+      </w:pPr>
+      <w:r>
+        <w:rPr>
+          <w:rFonts w:ascii="Georgia" w:hAnsi="Georgia"/>
+        </w:rPr>
+        <w:t xml:space="preserve">   - Managed maintenance tasks, such as updates, patches, and bug fixes.</w:t>
+      </w:r>
+    </w:p>
+    <w:p>
+      <w:pPr>
+        <w:jc w:val="both"/>
+        <w:rPr>
+          <w:rFonts w:ascii="Georgia" w:hAnsi="Georgia"/>
+        </w:rPr>
+      </w:pPr>
+      <w:r>
+        <w:rPr>
+          <w:rFonts w:ascii="Georgia" w:hAnsi="Georgia"/>
+        </w:rPr>
+        <w:t xml:space="preserve">   - Monitored the performance and availability of the deployed software.</w:t>
+      </w:r>
+    </w:p>
+    <w:p>
+      <w:pPr>
+        <w:jc w:val="both"/>
+        <w:rPr>
+          <w:rFonts w:ascii="Georgia" w:hAnsi="Georgia"/>
+        </w:rPr>
+      </w:pPr>
+    </w:p>
+    <w:p>
+      <w:pPr>
+        <w:jc w:val="both"/>
+        <w:rPr>
+          <w:rFonts w:ascii="Georgia" w:hAnsi="Georgia"/>
+        </w:rPr>
+      </w:pPr>
+      <w:r>
+        <w:rPr>
+          <w:rFonts w:ascii="Georgia" w:hAnsi="Georgia"/>
+        </w:rPr>
+        <w:t>While these teams operated independently, their goals were ultimately aligned: to deliver high-quality software that meets the needs of end-users.</w:t>
+      </w:r>
+    </w:p>
+    <w:p>
+      <w:pPr>
+        <w:jc w:val="both"/>
+        <w:rPr>
+          <w:rFonts w:ascii="Georgia" w:hAnsi="Georgia"/>
+        </w:rPr>
+      </w:pPr>
+    </w:p>
+    <w:p>
+      <w:pPr>
+        <w:pStyle w:val="Heading2"/>
+        <w:rPr>
+          <w:rFonts w:ascii="Georgia" w:hAnsi="Georgia"/>
+        </w:rPr>
+      </w:pPr>
+      <w:bookmarkStart w:id="9" w:name="_Toc164889121"/>
+      <w:r>
+        <w:rPr>
+          <w:rFonts w:ascii="Georgia" w:hAnsi="Georgia"/>
+        </w:rPr>
+        <w:t>The Birth of DevOps:</w:t>
+      </w:r>
+      <w:bookmarkEnd w:id="9"/>
+    </w:p>
+    <w:p>
+      <w:pPr>
+        <w:rPr>
+          <w:rFonts w:ascii="Georgia" w:hAnsi="Georgia"/>
+        </w:rPr>
+      </w:pPr>
+    </w:p>
+    <w:p>
+      <w:pPr>
+        <w:jc w:val="both"/>
+        <w:rPr>
+          <w:rFonts w:ascii="Georgia" w:hAnsi="Georgia"/>
+        </w:rPr>
+      </w:pPr>
+      <w:r>
+        <w:rPr>
+          <w:rFonts w:ascii="Georgia" w:hAnsi="Georgia"/>
+        </w:rPr>
+        <w:t>Recognizing the challenges and inefficiencies of siloed development and operations processes, the DevOps movement emerged. DevOps advocates for breaking down the barriers between development and operations teams and fostering collaboration and communication across the entire software delivery lifecycle.</w:t>
+      </w:r>
+    </w:p>
+    <w:p>
+      <w:pPr>
+        <w:jc w:val="both"/>
+        <w:rPr>
+          <w:rFonts w:ascii="Georgia" w:hAnsi="Georgia"/>
+        </w:rPr>
+      </w:pPr>
+    </w:p>
+    <w:p>
+      <w:pPr>
+        <w:jc w:val="both"/>
+        <w:rPr>
+          <w:rFonts w:ascii="Georgia" w:hAnsi="Georgia"/>
+        </w:rPr>
+      </w:pPr>
+      <w:r>
+        <w:rPr>
+          <w:rFonts w:ascii="Georgia" w:hAnsi="Georgia"/>
+        </w:rPr>
+        <w:t>By integrating development, deployment, maintenance, and monitoring activities into a unified and continuous process, DevOps aims to:</w:t>
+      </w:r>
+    </w:p>
+    <w:p>
+      <w:pPr>
+        <w:jc w:val="both"/>
+        <w:rPr>
+          <w:rFonts w:ascii="Georgia" w:hAnsi="Georgia"/>
+        </w:rPr>
+      </w:pPr>
+    </w:p>
+    <w:p>
+      <w:pPr>
+        <w:jc w:val="both"/>
+        <w:rPr>
+          <w:rFonts w:ascii="Georgia" w:hAnsi="Georgia"/>
+        </w:rPr>
+      </w:pPr>
+      <w:r>
+        <w:rPr>
+          <w:rFonts w:ascii="Georgia" w:hAnsi="Georgia"/>
+        </w:rPr>
+        <w:t>- Accelerate the delivery of new features and updates.</w:t>
+      </w:r>
+    </w:p>
+    <w:p>
+      <w:pPr>
+        <w:jc w:val="both"/>
+        <w:rPr>
+          <w:rFonts w:ascii="Georgia" w:hAnsi="Georgia"/>
+        </w:rPr>
+      </w:pPr>
+      <w:r>
+        <w:rPr>
+          <w:rFonts w:ascii="Georgia" w:hAnsi="Georgia"/>
+        </w:rPr>
+        <w:t>- Improve software quality and reliability.</w:t>
+      </w:r>
+    </w:p>
+    <w:p>
+      <w:pPr>
+        <w:jc w:val="both"/>
+        <w:rPr>
+          <w:rFonts w:ascii="Georgia" w:hAnsi="Georgia"/>
+        </w:rPr>
+      </w:pPr>
+      <w:r>
+        <w:rPr>
+          <w:rFonts w:ascii="Georgia" w:hAnsi="Georgia"/>
+        </w:rPr>
+        <w:t>- Enhance collaboration and communication between teams.</w:t>
+      </w:r>
+    </w:p>
+    <w:p>
+      <w:pPr>
+        <w:jc w:val="both"/>
+        <w:rPr>
+          <w:rFonts w:ascii="Georgia" w:hAnsi="Georgia"/>
+        </w:rPr>
+      </w:pPr>
+      <w:r>
+        <w:rPr>
+          <w:rFonts w:ascii="Georgia" w:hAnsi="Georgia"/>
+        </w:rPr>
+        <w:lastRenderedPageBreak/>
+        <w:t>- Increase efficiency and productivity.</w:t>
+      </w:r>
+    </w:p>
+    <w:p>
+      <w:pPr>
+        <w:jc w:val="both"/>
+        <w:rPr>
+          <w:rFonts w:ascii="Georgia" w:hAnsi="Georgia"/>
+        </w:rPr>
+      </w:pPr>
+    </w:p>
+    <w:p>
+      <w:pPr>
+        <w:pStyle w:val="Heading2"/>
+        <w:rPr>
+          <w:rFonts w:ascii="Georgia" w:hAnsi="Georgia"/>
+        </w:rPr>
+      </w:pPr>
+      <w:bookmarkStart w:id="10" w:name="_Toc164889122"/>
+      <w:r>
+        <w:rPr>
+          <w:rFonts w:ascii="Georgia" w:hAnsi="Georgia"/>
+        </w:rPr>
+        <w:t>Key Principles of DevOps:</w:t>
+      </w:r>
+      <w:bookmarkEnd w:id="10"/>
+    </w:p>
+    <w:p>
+      <w:pPr>
+        <w:rPr>
+          <w:rFonts w:ascii="Georgia" w:hAnsi="Georgia"/>
+        </w:rPr>
+      </w:pPr>
+    </w:p>
+    <w:p>
+      <w:pPr>
+        <w:jc w:val="both"/>
+        <w:rPr>
+          <w:rFonts w:ascii="Georgia" w:hAnsi="Georgia"/>
+        </w:rPr>
+      </w:pPr>
+      <w:r>
+        <w:rPr>
+          <w:rFonts w:ascii="Georgia" w:hAnsi="Georgia"/>
+        </w:rPr>
+        <w:t>DevOps is guided by several core principles, including:</w:t>
+      </w:r>
+    </w:p>
+    <w:p>
+      <w:pPr>
+        <w:jc w:val="both"/>
+        <w:rPr>
+          <w:rFonts w:ascii="Georgia" w:hAnsi="Georgia"/>
+        </w:rPr>
+      </w:pPr>
+    </w:p>
+    <w:p>
+      <w:pPr>
+        <w:jc w:val="both"/>
+        <w:rPr>
+          <w:rFonts w:ascii="Georgia" w:hAnsi="Georgia"/>
+        </w:rPr>
+      </w:pPr>
+      <w:r>
+        <w:rPr>
+          <w:rFonts w:ascii="Georgia" w:hAnsi="Georgia"/>
+        </w:rPr>
+        <w:t>1. Automation: Automate repetitive tasks to streamline processes and reduce manual errors.</w:t>
+      </w:r>
+    </w:p>
+    <w:p>
+      <w:pPr>
+        <w:jc w:val="both"/>
+        <w:rPr>
+          <w:rFonts w:ascii="Georgia" w:hAnsi="Georgia"/>
+        </w:rPr>
+      </w:pPr>
+      <w:r>
+        <w:rPr>
+          <w:rFonts w:ascii="Georgia" w:hAnsi="Georgia"/>
+        </w:rPr>
+        <w:t>2. Collaboration: Foster a culture of collaboration and shared responsibility between development and operations teams.</w:t>
+      </w:r>
+    </w:p>
+    <w:p>
+      <w:pPr>
+        <w:jc w:val="both"/>
+        <w:rPr>
+          <w:rFonts w:ascii="Georgia" w:hAnsi="Georgia"/>
+        </w:rPr>
+      </w:pPr>
+      <w:r>
+        <w:rPr>
+          <w:rFonts w:ascii="Georgia" w:hAnsi="Georgia"/>
+        </w:rPr>
+        <w:t>3. Continuous Integration and Deployment: Implement continuous integration and continuous deployment (CI/CD) pipelines to deliver changes rapidly and reliably.</w:t>
+      </w:r>
+    </w:p>
+    <w:p>
+      <w:pPr>
+        <w:jc w:val="both"/>
+        <w:rPr>
+          <w:rFonts w:ascii="Georgia" w:hAnsi="Georgia"/>
+        </w:rPr>
+      </w:pPr>
+      <w:r>
+        <w:rPr>
+          <w:rFonts w:ascii="Georgia" w:hAnsi="Georgia"/>
+        </w:rPr>
+        <w:t>4. Monitoring and Feedback: Monitor application performance and user feedback to drive continuous improvement and optimization.</w:t>
+      </w:r>
+    </w:p>
+    <w:p>
+      <w:pPr>
+        <w:jc w:val="both"/>
+        <w:rPr>
+          <w:rFonts w:ascii="Georgia" w:hAnsi="Georgia"/>
+        </w:rPr>
+      </w:pPr>
+    </w:p>
+    <w:p>
+      <w:pPr>
+        <w:jc w:val="both"/>
+        <w:rPr>
+          <w:rFonts w:ascii="Georgia" w:hAnsi="Georgia"/>
+        </w:rPr>
+      </w:pPr>
+      <w:r>
+        <w:rPr>
+          <w:rFonts w:ascii="Georgia" w:hAnsi="Georgia"/>
+        </w:rPr>
+        <w:t>By embracing these principles and adopting DevOps practices and tools, organizations can transform their software delivery processes and achieve greater agility, efficiency, and innovation.</w:t>
+      </w:r>
+    </w:p>
+    <w:p>
+      <w:pPr>
+        <w:jc w:val="both"/>
+        <w:rPr>
+          <w:rFonts w:ascii="Georgia" w:hAnsi="Georgia"/>
+        </w:rPr>
+      </w:pPr>
+    </w:p>
+    <w:p>
+      <w:pPr>
+        <w:pStyle w:val="Heading2"/>
+        <w:rPr>
+          <w:rFonts w:ascii="Georgia" w:hAnsi="Georgia"/>
+        </w:rPr>
+      </w:pPr>
+      <w:bookmarkStart w:id="11" w:name="_Toc164889123"/>
+      <w:r>
+        <w:rPr>
+          <w:rFonts w:ascii="Georgia" w:hAnsi="Georgia"/>
+        </w:rPr>
+        <w:t>Stages of DevOps:</w:t>
+      </w:r>
+      <w:bookmarkEnd w:id="11"/>
+    </w:p>
+    <w:p>
+      <w:pPr>
+        <w:rPr>
+          <w:rFonts w:ascii="Georgia" w:hAnsi="Georgia"/>
+        </w:rPr>
+      </w:pPr>
+    </w:p>
+    <w:p>
+      <w:pPr>
+        <w:jc w:val="center"/>
+        <w:rPr>
+          <w:rFonts w:ascii="Georgia" w:hAnsi="Georgia"/>
+        </w:rPr>
+      </w:pPr>
+      <w:r>
+        <w:rPr>
+          <w:rFonts w:ascii="Georgia" w:hAnsi="Georgia"/>
+        </w:rPr>
+        <w:drawing>
+          <wp:inline distT="0" distB="0" distL="0" distR="0" wp14:anchorId="383563CD" wp14:editId="588E0FF3">
+            <wp:extent cx="5943600" cy="3309620"/>
+            <wp:effectExtent l="0" t="0" r="0" b="5080"/>
+            <wp:docPr id="1636041702" name="Picture 1"/>
+            <wp:cNvGraphicFramePr>
+              <a:graphicFrameLocks xmlns:a="http://schemas.openxmlformats.org/drawingml/2006/main" noChangeAspect="1"/>
+            </wp:cNvGraphicFramePr>
+            <a:graphic xmlns:a="http://schemas.openxmlformats.org/drawingml/2006/main">
+              <a:graphicData uri="http://schemas.openxmlformats.org/drawingml/2006/picture">
+                <pic:pic xmlns:pic="http://schemas.openxmlformats.org/drawingml/2006/picture">
+                  <pic:nvPicPr>
+                    <pic:cNvPr id="1636041702" name=""/>
+                    <pic:cNvPicPr/>
+                  </pic:nvPicPr>
+                  <pic:blipFill>
+                    <a:blip r:embed="rId11"/>
+                    <a:stretch>
+                      <a:fillRect/>
+                    </a:stretch>
+                  </pic:blipFill>
+                  <pic:spPr>
+                    <a:xfrm>
+                      <a:off x="0" y="0"/>
+                      <a:ext cx="5943600" cy="3309620"/>
+                    </a:xfrm>
+                    <a:prstGeom prst="rect">
+                      <a:avLst/>
+                    </a:prstGeom>
+                  </pic:spPr>
+                </pic:pic>
+              </a:graphicData>
+            </a:graphic>
+          </wp:inline>
+        </w:drawing>
+      </w:r>
+    </w:p>
+    <w:p>
+      <w:pPr>
+        <w:jc w:val="both"/>
+        <w:rPr>
+          <w:rFonts w:ascii="Georgia" w:hAnsi="Georgia"/>
+        </w:rPr>
+      </w:pPr>
+    </w:p>
+    <w:p>
+      <w:pPr>
+        <w:jc w:val="both"/>
+        <w:rPr>
+          <w:rFonts w:ascii="Georgia" w:hAnsi="Georgia"/>
+        </w:rPr>
+      </w:pPr>
+      <w:r>
+        <w:rPr>
+          <w:rFonts w:ascii="Georgia" w:hAnsi="Georgia"/>
+        </w:rPr>
+        <w:t>Stage 1: Version Control</w:t>
+      </w:r>
+    </w:p>
+    <w:p>
+      <w:pPr>
+        <w:jc w:val="both"/>
+        <w:rPr>
+          <w:rFonts w:ascii="Georgia" w:hAnsi="Georgia"/>
+        </w:rPr>
+      </w:pPr>
+      <w:r>
+        <w:rPr>
+          <w:rFonts w:ascii="Georgia" w:hAnsi="Georgia"/>
+        </w:rPr>
+        <w:t>1. Purpose: Maintain different versions of code and track changes over time.</w:t>
+      </w:r>
+    </w:p>
+    <w:p>
+      <w:pPr>
+        <w:jc w:val="both"/>
+        <w:rPr>
+          <w:rFonts w:ascii="Georgia" w:hAnsi="Georgia"/>
+        </w:rPr>
+      </w:pPr>
+      <w:r>
+        <w:rPr>
+          <w:rFonts w:ascii="Georgia" w:hAnsi="Georgia"/>
+        </w:rPr>
+        <w:t>2. Activities:</w:t>
+      </w:r>
+    </w:p>
+    <w:p>
+      <w:pPr>
+        <w:jc w:val="both"/>
+        <w:rPr>
+          <w:rFonts w:ascii="Georgia" w:hAnsi="Georgia"/>
+        </w:rPr>
+      </w:pPr>
+      <w:r>
+        <w:rPr>
+          <w:rFonts w:ascii="Georgia" w:hAnsi="Georgia"/>
+        </w:rPr>
+        <w:t xml:space="preserve">   - Use version control systems like GIT to manage source code repositories.</w:t>
+      </w:r>
+    </w:p>
+    <w:p>
+      <w:pPr>
+        <w:jc w:val="both"/>
+        <w:rPr>
+          <w:rFonts w:ascii="Georgia" w:hAnsi="Georgia"/>
+        </w:rPr>
+      </w:pPr>
+      <w:r>
+        <w:rPr>
+          <w:rFonts w:ascii="Georgia" w:hAnsi="Georgia"/>
+        </w:rPr>
+        <w:t>3. Key Tool:</w:t>
+      </w:r>
+    </w:p>
+    <w:p>
+      <w:pPr>
+        <w:jc w:val="both"/>
+        <w:rPr>
+          <w:rFonts w:ascii="Georgia" w:hAnsi="Georgia"/>
+        </w:rPr>
+      </w:pPr>
+      <w:r>
+        <w:rPr>
+          <w:rFonts w:ascii="Georgia" w:hAnsi="Georgia"/>
+        </w:rPr>
+        <w:t xml:space="preserve">   - GIT: A distributed version control system widely used for tracking changes in codebases.</w:t>
+      </w:r>
+    </w:p>
+    <w:p>
+      <w:pPr>
+        <w:jc w:val="both"/>
+        <w:rPr>
+          <w:rFonts w:ascii="Georgia" w:hAnsi="Georgia"/>
+        </w:rPr>
+      </w:pPr>
+    </w:p>
+    <w:p>
+      <w:pPr>
+        <w:jc w:val="both"/>
+        <w:rPr>
+          <w:rFonts w:ascii="Georgia" w:hAnsi="Georgia"/>
+        </w:rPr>
+      </w:pPr>
+      <w:r>
+        <w:rPr>
+          <w:rFonts w:ascii="Georgia" w:hAnsi="Georgia"/>
+        </w:rPr>
+        <w:t>Stage 2: Continuous Integration</w:t>
+      </w:r>
+    </w:p>
+    <w:p>
+      <w:pPr>
+        <w:jc w:val="both"/>
+        <w:rPr>
+          <w:rFonts w:ascii="Georgia" w:hAnsi="Georgia"/>
+        </w:rPr>
+      </w:pPr>
+      <w:r>
+        <w:rPr>
+          <w:rFonts w:ascii="Georgia" w:hAnsi="Georgia"/>
+        </w:rPr>
+        <w:t>1. Purpose: Automate the process of integrating code changes from multiple developers into a shared repository.</w:t>
+      </w:r>
+    </w:p>
+    <w:p>
+      <w:pPr>
+        <w:jc w:val="both"/>
+        <w:rPr>
+          <w:rFonts w:ascii="Georgia" w:hAnsi="Georgia"/>
+        </w:rPr>
+      </w:pPr>
+      <w:r>
+        <w:rPr>
+          <w:rFonts w:ascii="Georgia" w:hAnsi="Georgia"/>
+        </w:rPr>
+        <w:t>2. Activities:</w:t>
+      </w:r>
+    </w:p>
+    <w:p>
+      <w:pPr>
+        <w:jc w:val="both"/>
+        <w:rPr>
+          <w:rFonts w:ascii="Georgia" w:hAnsi="Georgia"/>
+        </w:rPr>
+      </w:pPr>
+      <w:r>
+        <w:rPr>
+          <w:rFonts w:ascii="Georgia" w:hAnsi="Georgia"/>
+        </w:rPr>
+        <w:t xml:space="preserve">   - Compile code, validate syntax, conduct code reviews, and perform unit testing.</w:t>
+      </w:r>
+    </w:p>
+    <w:p>
+      <w:pPr>
+        <w:jc w:val="both"/>
+        <w:rPr>
+          <w:rFonts w:ascii="Georgia" w:hAnsi="Georgia"/>
+        </w:rPr>
+      </w:pPr>
+      <w:r>
+        <w:rPr>
+          <w:rFonts w:ascii="Georgia" w:hAnsi="Georgia"/>
+        </w:rPr>
+        <w:t>3. Key Tools:</w:t>
+      </w:r>
+    </w:p>
+    <w:p>
+      <w:pPr>
+        <w:jc w:val="both"/>
+        <w:rPr>
+          <w:rFonts w:ascii="Georgia" w:hAnsi="Georgia"/>
+        </w:rPr>
+      </w:pPr>
+      <w:r>
+        <w:rPr>
+          <w:rFonts w:ascii="Georgia" w:hAnsi="Georgia"/>
+        </w:rPr>
+        <w:t xml:space="preserve">   - Jenkins: A popular open-source automation server for continuous integration and continuous delivery pipelines.</w:t>
+      </w:r>
+    </w:p>
+    <w:p>
+      <w:pPr>
+        <w:jc w:val="both"/>
+        <w:rPr>
+          <w:rFonts w:ascii="Georgia" w:hAnsi="Georgia"/>
+        </w:rPr>
+      </w:pPr>
+      <w:r>
+        <w:rPr>
+          <w:rFonts w:ascii="Georgia" w:hAnsi="Georgia"/>
+        </w:rPr>
+        <w:t xml:space="preserve">   - Other renowned tools: Travis CI, </w:t>
+      </w:r>
+      <w:proofErr w:type="spellStart"/>
+      <w:r>
+        <w:rPr>
+          <w:rFonts w:ascii="Georgia" w:hAnsi="Georgia"/>
+        </w:rPr>
+        <w:t>CircleCI</w:t>
+      </w:r>
+      <w:proofErr w:type="spellEnd"/>
+      <w:r>
+        <w:rPr>
+          <w:rFonts w:ascii="Georgia" w:hAnsi="Georgia"/>
+        </w:rPr>
+        <w:t>, GitLab CI/CD.</w:t>
+      </w:r>
+    </w:p>
+    <w:p>
+      <w:pPr>
+        <w:jc w:val="both"/>
+        <w:rPr>
+          <w:rFonts w:ascii="Georgia" w:hAnsi="Georgia"/>
+        </w:rPr>
+      </w:pPr>
+    </w:p>
+    <w:p>
+      <w:pPr>
+        <w:jc w:val="both"/>
+        <w:rPr>
+          <w:rFonts w:ascii="Georgia" w:hAnsi="Georgia"/>
+        </w:rPr>
+      </w:pPr>
+      <w:r>
+        <w:rPr>
+          <w:rFonts w:ascii="Georgia" w:hAnsi="Georgia"/>
+        </w:rPr>
+        <w:t>Stage 3: Continuous Delivery</w:t>
+      </w:r>
+    </w:p>
+    <w:p>
+      <w:pPr>
+        <w:jc w:val="both"/>
+        <w:rPr>
+          <w:rFonts w:ascii="Georgia" w:hAnsi="Georgia"/>
+        </w:rPr>
+      </w:pPr>
+      <w:r>
+        <w:rPr>
+          <w:rFonts w:ascii="Georgia" w:hAnsi="Georgia"/>
+        </w:rPr>
+        <w:t>1. Purpose: Automate the deployment of applications to testing environments.</w:t>
+      </w:r>
+    </w:p>
+    <w:p>
+      <w:pPr>
+        <w:jc w:val="both"/>
+        <w:rPr>
+          <w:rFonts w:ascii="Georgia" w:hAnsi="Georgia"/>
+        </w:rPr>
+      </w:pPr>
+      <w:r>
+        <w:rPr>
+          <w:rFonts w:ascii="Georgia" w:hAnsi="Georgia"/>
+        </w:rPr>
+        <w:t>2. Activities:</w:t>
+      </w:r>
+    </w:p>
+    <w:p>
+      <w:pPr>
+        <w:jc w:val="both"/>
+        <w:rPr>
+          <w:rFonts w:ascii="Georgia" w:hAnsi="Georgia"/>
+        </w:rPr>
+      </w:pPr>
+      <w:r>
+        <w:rPr>
+          <w:rFonts w:ascii="Georgia" w:hAnsi="Georgia"/>
+        </w:rPr>
+        <w:t xml:space="preserve">   - Build application artifacts using tools like Maven.</w:t>
+      </w:r>
+    </w:p>
+    <w:p>
+      <w:pPr>
+        <w:jc w:val="both"/>
+        <w:rPr>
+          <w:rFonts w:ascii="Georgia" w:hAnsi="Georgia"/>
+        </w:rPr>
+      </w:pPr>
+      <w:r>
+        <w:rPr>
+          <w:rFonts w:ascii="Georgia" w:hAnsi="Georgia"/>
+        </w:rPr>
+        <w:t xml:space="preserve">   - Deploy built applications to test servers for validation and testing.</w:t>
+      </w:r>
+    </w:p>
+    <w:p>
+      <w:pPr>
+        <w:jc w:val="both"/>
+        <w:rPr>
+          <w:rFonts w:ascii="Georgia" w:hAnsi="Georgia"/>
+        </w:rPr>
+      </w:pPr>
+      <w:r>
+        <w:rPr>
+          <w:rFonts w:ascii="Georgia" w:hAnsi="Georgia"/>
+        </w:rPr>
+        <w:t>3. Key Tools:</w:t>
+      </w:r>
+    </w:p>
+    <w:p>
+      <w:pPr>
+        <w:jc w:val="both"/>
+        <w:rPr>
+          <w:rFonts w:ascii="Georgia" w:hAnsi="Georgia"/>
+        </w:rPr>
+      </w:pPr>
+      <w:r>
+        <w:rPr>
+          <w:rFonts w:ascii="Georgia" w:hAnsi="Georgia"/>
+        </w:rPr>
+        <w:t xml:space="preserve">   - Maven: A build automation tool used primarily for Java projects.</w:t>
+      </w:r>
+    </w:p>
+    <w:p>
+      <w:pPr>
+        <w:jc w:val="both"/>
+        <w:rPr>
+          <w:rFonts w:ascii="Georgia" w:hAnsi="Georgia"/>
+        </w:rPr>
+      </w:pPr>
+      <w:r>
+        <w:rPr>
+          <w:rFonts w:ascii="Georgia" w:hAnsi="Georgia"/>
+        </w:rPr>
+        <w:t xml:space="preserve">   - Other tools: Gradle, Apache Ant.</w:t>
+      </w:r>
+    </w:p>
+    <w:p>
+      <w:pPr>
+        <w:jc w:val="both"/>
+        <w:rPr>
+          <w:rFonts w:ascii="Georgia" w:hAnsi="Georgia"/>
+        </w:rPr>
+      </w:pPr>
+    </w:p>
+    <w:p>
+      <w:pPr>
+        <w:jc w:val="both"/>
+        <w:rPr>
+          <w:rFonts w:ascii="Georgia" w:hAnsi="Georgia"/>
+        </w:rPr>
+      </w:pPr>
+      <w:r>
+        <w:rPr>
+          <w:rFonts w:ascii="Georgia" w:hAnsi="Georgia"/>
+        </w:rPr>
+        <w:t>Stage 4: Continuous Deployment</w:t>
+      </w:r>
+    </w:p>
+    <w:p>
+      <w:pPr>
+        <w:jc w:val="both"/>
+        <w:rPr>
+          <w:rFonts w:ascii="Georgia" w:hAnsi="Georgia"/>
+        </w:rPr>
+      </w:pPr>
+      <w:r>
+        <w:rPr>
+          <w:rFonts w:ascii="Georgia" w:hAnsi="Georgia"/>
+        </w:rPr>
+        <w:t>1. Purpose: Automate the deployment of applications to production environments.</w:t>
+      </w:r>
+    </w:p>
+    <w:p>
+      <w:pPr>
+        <w:jc w:val="both"/>
+        <w:rPr>
+          <w:rFonts w:ascii="Georgia" w:hAnsi="Georgia"/>
+        </w:rPr>
+      </w:pPr>
+      <w:r>
+        <w:rPr>
+          <w:rFonts w:ascii="Georgia" w:hAnsi="Georgia"/>
+        </w:rPr>
+        <w:t>2. Activities:</w:t>
+      </w:r>
+    </w:p>
+    <w:p>
+      <w:pPr>
+        <w:jc w:val="both"/>
+        <w:rPr>
+          <w:rFonts w:ascii="Georgia" w:hAnsi="Georgia"/>
+        </w:rPr>
+      </w:pPr>
+      <w:r>
+        <w:rPr>
+          <w:rFonts w:ascii="Georgia" w:hAnsi="Georgia"/>
+        </w:rPr>
+        <w:lastRenderedPageBreak/>
+        <w:t xml:space="preserve">   - Automatically deploy tested and validated applications to production servers for release.</w:t>
+      </w:r>
+    </w:p>
+    <w:p>
+      <w:pPr>
+        <w:jc w:val="both"/>
+        <w:rPr>
+          <w:rFonts w:ascii="Georgia" w:hAnsi="Georgia"/>
+        </w:rPr>
+      </w:pPr>
+      <w:r>
+        <w:rPr>
+          <w:rFonts w:ascii="Georgia" w:hAnsi="Georgia"/>
+        </w:rPr>
+        <w:t>3. Key Tools:</w:t>
+      </w:r>
+    </w:p>
+    <w:p>
+      <w:pPr>
+        <w:jc w:val="both"/>
+        <w:rPr>
+          <w:rFonts w:ascii="Georgia" w:hAnsi="Georgia"/>
+        </w:rPr>
+      </w:pPr>
+      <w:r>
+        <w:rPr>
+          <w:rFonts w:ascii="Georgia" w:hAnsi="Georgia"/>
+        </w:rPr>
+        <w:t xml:space="preserve">   - Configuration Management Tools: Chef, Ansible, Puppet.</w:t>
+      </w:r>
+    </w:p>
+    <w:p>
+      <w:pPr>
+        <w:jc w:val="both"/>
+        <w:rPr>
+          <w:rFonts w:ascii="Georgia" w:hAnsi="Georgia"/>
+        </w:rPr>
+      </w:pPr>
+      <w:r>
+        <w:rPr>
+          <w:rFonts w:ascii="Georgia" w:hAnsi="Georgia"/>
+        </w:rPr>
+        <w:t xml:space="preserve">   - Containerization and Orchestration: Docker, Kubernetes.</w:t>
+      </w:r>
+    </w:p>
+    <w:p>
+      <w:pPr>
+        <w:jc w:val="both"/>
+        <w:rPr>
+          <w:rFonts w:ascii="Georgia" w:hAnsi="Georgia"/>
+        </w:rPr>
+      </w:pPr>
+    </w:p>
+    <w:p>
+      <w:pPr>
+        <w:jc w:val="both"/>
+        <w:rPr>
+          <w:rFonts w:ascii="Georgia" w:hAnsi="Georgia"/>
+        </w:rPr>
+      </w:pPr>
+      <w:r>
+        <w:rPr>
+          <w:rFonts w:ascii="Georgia" w:hAnsi="Georgia"/>
+        </w:rPr>
+        <w:t>Stage 5: Continuous Monitoring (Optional)</w:t>
+      </w:r>
+    </w:p>
+    <w:p>
+      <w:pPr>
+        <w:jc w:val="both"/>
+        <w:rPr>
+          <w:rFonts w:ascii="Georgia" w:hAnsi="Georgia"/>
+        </w:rPr>
+      </w:pPr>
+      <w:r>
+        <w:rPr>
+          <w:rFonts w:ascii="Georgia" w:hAnsi="Georgia"/>
+        </w:rPr>
+        <w:t>1. Purpose: Monitor the performance, availability, and health of deployed applications and infrastructure.</w:t>
+      </w:r>
+    </w:p>
+    <w:p>
+      <w:pPr>
+        <w:jc w:val="both"/>
+        <w:rPr>
+          <w:rFonts w:ascii="Georgia" w:hAnsi="Georgia"/>
+        </w:rPr>
+      </w:pPr>
+      <w:r>
+        <w:rPr>
+          <w:rFonts w:ascii="Georgia" w:hAnsi="Georgia"/>
+        </w:rPr>
+        <w:t>2. Activities:</w:t>
+      </w:r>
+    </w:p>
+    <w:p>
+      <w:pPr>
+        <w:jc w:val="both"/>
+        <w:rPr>
+          <w:rFonts w:ascii="Georgia" w:hAnsi="Georgia"/>
+        </w:rPr>
+      </w:pPr>
+      <w:r>
+        <w:rPr>
+          <w:rFonts w:ascii="Georgia" w:hAnsi="Georgia"/>
+        </w:rPr>
+        <w:t xml:space="preserve">   - Collect and analyze metrics, logs, and events to detect and respond to issues proactively.</w:t>
+      </w:r>
+    </w:p>
+    <w:p>
+      <w:pPr>
+        <w:jc w:val="both"/>
+        <w:rPr>
+          <w:rFonts w:ascii="Georgia" w:hAnsi="Georgia"/>
+        </w:rPr>
+      </w:pPr>
+      <w:r>
+        <w:rPr>
+          <w:rFonts w:ascii="Georgia" w:hAnsi="Georgia"/>
+        </w:rPr>
+        <w:t>3. Key Tools:</w:t>
+      </w:r>
+    </w:p>
+    <w:p>
+      <w:pPr>
+        <w:jc w:val="both"/>
+        <w:rPr>
+          <w:rFonts w:ascii="Georgia" w:hAnsi="Georgia"/>
+        </w:rPr>
+      </w:pPr>
+      <w:r>
+        <w:rPr>
+          <w:rFonts w:ascii="Georgia" w:hAnsi="Georgia"/>
+        </w:rPr>
+        <w:t xml:space="preserve">   - Monitoring and Logging Solutions: Prometheus, Grafana, ELK Stack (Elasticsearch, Logstash, Kibana).</w:t>
+      </w:r>
+    </w:p>
+    <w:p>
+      <w:pPr>
+        <w:jc w:val="both"/>
+        <w:rPr>
+          <w:rFonts w:ascii="Georgia" w:hAnsi="Georgia"/>
+        </w:rPr>
+      </w:pPr>
+      <w:r>
+        <w:rPr>
+          <w:rFonts w:ascii="Georgia" w:hAnsi="Georgia"/>
+        </w:rPr>
+        <w:t xml:space="preserve">   - Application Performance Monitoring (APM) Tools: New Relic, AppDynamics.</w:t>
+      </w:r>
+    </w:p>
+    <w:p>
+      <w:pPr>
+        <w:pStyle w:val="Heading1"/>
+        <w:rPr>
+          <w:rFonts w:ascii="Georgia" w:hAnsi="Georgia"/>
+        </w:rPr>
+      </w:pPr>
+      <w:bookmarkStart w:id="12" w:name="_Toc164889124"/>
+      <w:r>
+        <w:rPr>
+          <w:rFonts w:ascii="Georgia" w:hAnsi="Georgia"/>
+        </w:rPr>
+        <w:t>Introduction to DevOps Methodology:</w:t>
+      </w:r>
+      <w:bookmarkEnd w:id="12"/>
+    </w:p>
+    <w:p>
+      <w:pPr>
+        <w:jc w:val="both"/>
+        <w:rPr>
+          <w:rFonts w:ascii="Georgia" w:hAnsi="Georgia"/>
+        </w:rPr>
+      </w:pPr>
+    </w:p>
+    <w:p>
+      <w:pPr>
+        <w:jc w:val="both"/>
+        <w:rPr>
+          <w:rFonts w:ascii="Georgia" w:hAnsi="Georgia"/>
+        </w:rPr>
+      </w:pPr>
+      <w:r>
+        <w:rPr>
+          <w:rFonts w:ascii="Georgia" w:hAnsi="Georgia"/>
+        </w:rPr>
+        <w:t>Before diving into the specific stages and practices of DevOps, it's essential to understand the fundamental principles and objectives that underpin this methodology. DevOps represents a paradigm shift in software development and delivery, emphasizing collaboration, automation, and continuous improvement across the entire application lifecycle.</w:t>
+      </w:r>
+    </w:p>
+    <w:p>
+      <w:pPr>
+        <w:jc w:val="both"/>
+        <w:rPr>
+          <w:rFonts w:ascii="Georgia" w:hAnsi="Georgia"/>
+        </w:rPr>
+      </w:pPr>
+    </w:p>
+    <w:p>
+      <w:pPr>
+        <w:jc w:val="both"/>
+        <w:rPr>
+          <w:rFonts w:ascii="Georgia" w:hAnsi="Georgia"/>
+        </w:rPr>
+      </w:pPr>
+      <w:r>
+        <w:rPr>
+          <w:rFonts w:ascii="Georgia" w:hAnsi="Georgia"/>
+        </w:rPr>
+        <w:t>In this section, we'll explore the essence of DevOps, its primary objectives, and its role in fostering the rapid development of high-quality software. By embracing DevOps principles and practices, organizations can streamline their development processes, accelerate delivery timelines, and enhance overall software reliability and quality.</w:t>
+      </w:r>
+    </w:p>
+    <w:p>
+      <w:pPr>
+        <w:jc w:val="both"/>
+        <w:rPr>
+          <w:rFonts w:ascii="Georgia" w:hAnsi="Georgia"/>
+        </w:rPr>
+      </w:pPr>
+    </w:p>
+    <w:p>
+      <w:pPr>
+        <w:jc w:val="both"/>
+        <w:rPr>
+          <w:rFonts w:ascii="Georgia" w:hAnsi="Georgia"/>
+        </w:rPr>
+      </w:pPr>
+      <w:r>
+        <w:rPr>
+          <w:rFonts w:ascii="Georgia" w:hAnsi="Georgia"/>
+        </w:rPr>
+        <w:t>Let's delve into the core principles of DevOps and discover how they can transform your approach to software development and operations.</w:t>
+      </w:r>
+    </w:p>
+    <w:p>
+      <w:pPr>
+        <w:jc w:val="both"/>
+        <w:rPr>
+          <w:rFonts w:ascii="Georgia" w:hAnsi="Georgia"/>
+        </w:rPr>
+      </w:pPr>
+    </w:p>
+    <w:p>
+      <w:pPr>
+        <w:jc w:val="both"/>
+        <w:rPr>
+          <w:rFonts w:ascii="Georgia" w:hAnsi="Georgia"/>
+        </w:rPr>
+      </w:pPr>
+    </w:p>
+    <w:p>
+      <w:pPr>
+        <w:jc w:val="both"/>
+        <w:rPr>
+          <w:rFonts w:ascii="Georgia" w:hAnsi="Georgia"/>
+        </w:rPr>
+      </w:pPr>
+    </w:p>
+    <w:p>
+      <w:pPr>
+        <w:jc w:val="both"/>
+        <w:rPr>
+          <w:rFonts w:ascii="Georgia" w:hAnsi="Georgia"/>
+        </w:rPr>
+      </w:pPr>
+    </w:p>
+    <w:p>
+      <w:pPr>
+        <w:jc w:val="both"/>
+        <w:rPr>
+          <w:rFonts w:ascii="Georgia" w:hAnsi="Georgia"/>
+        </w:rPr>
+      </w:pPr>
+    </w:p>
+    <w:p>
+      <w:pPr>
+        <w:jc w:val="both"/>
+        <w:rPr>
+          <w:rFonts w:ascii="Georgia" w:hAnsi="Georgia"/>
+        </w:rPr>
+      </w:pPr>
+      <w:r>
+        <w:rPr>
+          <w:rFonts w:ascii="Georgia" w:hAnsi="Georgia"/>
+        </w:rPr>
         <w:lastRenderedPageBreak/>
         <w:t xml:space="preserve">1. </w:t>
       </w:r>
       <w:r>
         <w:rPr>
-          <w:rFonts w:ascii="Georgia" w:hAnsi="Georgia"/>
-          <w:b/>
-          <w:bCs/>
-        </w:rPr>
-        <w:t>Rigidity</w:t>
-      </w:r>
-      <w:r>
-        <w:rPr>
-          <w:rFonts w:ascii="Georgia" w:hAnsi="Georgia"/>
-        </w:rPr>
-        <w:t>: Once you move to the next phase, it's difficult to go back and make changes. This can be a problem if requirements change or if issues are discovered later in the process.</w:t>
+          <w:rStyle w:val="Heading2Char"/>
+          <w:rFonts w:ascii="Georgia" w:hAnsi="Georgia"/>
+        </w:rPr>
+        <w:t>DevOps as a Methodology</w:t>
+      </w:r>
+      <w:r>
+        <w:rPr>
+          <w:rFonts w:ascii="Georgia" w:hAnsi="Georgia"/>
+        </w:rPr>
+        <w:t>:</w:t>
+      </w:r>
+    </w:p>
+    <w:p>
+      <w:pPr>
+        <w:jc w:val="both"/>
+        <w:rPr>
+          <w:rFonts w:ascii="Georgia" w:hAnsi="Georgia"/>
+        </w:rPr>
+      </w:pPr>
+      <w:r>
+        <w:rPr>
+          <w:rFonts w:ascii="Georgia" w:hAnsi="Georgia"/>
+        </w:rPr>
+        <w:t xml:space="preserve">   - This statement nicely summarizes the essence of DevOps by highlighting its role in managing the entire application development lifecycle. It aligns well with the overview of DevOps and its evolution from siloed teams to a unified approach.</w:t>
       </w:r>
     </w:p>
     <w:p>
@@ -3587,32 +5724,39 @@
       </w:r>
       <w:r>
         <w:rPr>
-          <w:rFonts w:ascii="Georgia" w:hAnsi="Georgia"/>
-          <w:b/>
-          <w:bCs/>
-        </w:rPr>
-        <w:t>Limited Customer Involvement</w:t>
-      </w:r>
-      <w:r>
-        <w:rPr>
-          <w:rFonts w:ascii="Georgia" w:hAnsi="Georgia"/>
-        </w:rPr>
-        <w:t>: Customers only see the final product at the end of the process, which can lead to misunderstandings or dissatisfaction if their expectations aren't met.</w:t>
-      </w:r>
-    </w:p>
-    <w:p>
-      <w:pPr>
-        <w:jc w:val="both"/>
-        <w:rPr>
-          <w:rFonts w:ascii="Georgia" w:hAnsi="Georgia"/>
-        </w:rPr>
-      </w:pPr>
-      <w:r>
-        <w:rPr>
-          <w:rFonts w:ascii="Georgia" w:hAnsi="Georgia"/>
-        </w:rPr>
-        <w:t xml:space="preserve">  </w:t>
-      </w:r>
+          <w:rStyle w:val="Heading2Char"/>
+          <w:rFonts w:ascii="Georgia" w:hAnsi="Georgia"/>
+        </w:rPr>
+        <w:t>Objective of DevOps</w:t>
+      </w:r>
+      <w:r>
+        <w:rPr>
+          <w:rFonts w:ascii="Georgia" w:hAnsi="Georgia"/>
+        </w:rPr>
+        <w:t>:</w:t>
+      </w:r>
+    </w:p>
+    <w:p>
+      <w:pPr>
+        <w:jc w:val="both"/>
+        <w:rPr>
+          <w:rFonts w:ascii="Georgia" w:hAnsi="Georgia"/>
+        </w:rPr>
+      </w:pPr>
+      <w:r>
+        <w:rPr>
+          <w:rFonts w:ascii="Georgia" w:hAnsi="Georgia"/>
+        </w:rPr>
+        <w:t xml:space="preserve">   - This point emphasizes one of the primary goals of DevOps, which is to shorten the software development lifecycle (SDLC). It complements the section on the benefits of DevOps, showcasing its impact on accelerating delivery timelines.</w:t>
+      </w:r>
+    </w:p>
+    <w:p>
+      <w:pPr>
+        <w:jc w:val="both"/>
+        <w:rPr>
+          <w:rFonts w:ascii="Georgia" w:hAnsi="Georgia"/>
+        </w:rPr>
+      </w:pPr>
     </w:p>
     <w:p>
       <w:pPr>
@@ -3629,11 +5773,10 @@
       </w:r>
       <w:r>
         <w:rPr>
-          <w:rFonts w:ascii="Georgia" w:hAnsi="Georgia"/>
-          <w:b/>
-          <w:bCs/>
-        </w:rPr>
-        <w:t>Long Development Time</w:t>
+          <w:rStyle w:val="Heading2Char"/>
+          <w:rFonts w:ascii="Georgia" w:hAnsi="Georgia"/>
+        </w:rPr>
+        <w:t>DevOps for Superior Quality Code</w:t>
       </w:r>
       <w:r>
         <w:rPr>
@@ -3641,362 +5784,182 @@
         </w:rPr>
         <w:t>:</w:t>
       </w:r>
+    </w:p>
+    <w:p>
+      <w:pPr>
+        <w:jc w:val="both"/>
+        <w:rPr>
+          <w:rFonts w:ascii="Georgia" w:hAnsi="Georgia"/>
+        </w:rPr>
+      </w:pPr>
+      <w:r>
+        <w:rPr>
+          <w:rFonts w:ascii="Georgia" w:hAnsi="Georgia"/>
+        </w:rPr>
+        <w:t xml:space="preserve">   - This resource underscores the importance of DevOps in facilitating the rapid development of high-quality code. It reinforces the idea that DevOps is not just about speed but also about reliability and quality.</w:t>
+      </w:r>
+    </w:p>
+    <w:p>
+      <w:pPr>
+        <w:jc w:val="both"/>
+        <w:rPr>
+          <w:rFonts w:ascii="Georgia" w:hAnsi="Georgia"/>
+        </w:rPr>
+      </w:pPr>
+    </w:p>
+    <w:p>
+      <w:pPr>
+        <w:jc w:val="both"/>
+        <w:rPr>
+          <w:rFonts w:ascii="Georgia" w:hAnsi="Georgia"/>
+        </w:rPr>
+      </w:pPr>
+    </w:p>
+    <w:p>
+      <w:pPr>
+        <w:jc w:val="both"/>
+        <w:rPr>
+          <w:rFonts w:ascii="Georgia" w:hAnsi="Georgia"/>
+        </w:rPr>
+      </w:pPr>
+    </w:p>
+    <w:p>
+      <w:pPr>
+        <w:jc w:val="both"/>
+        <w:rPr>
+          <w:rFonts w:ascii="Georgia" w:hAnsi="Georgia"/>
+        </w:rPr>
+      </w:pPr>
+    </w:p>
+    <w:p>
+      <w:pPr>
+        <w:jc w:val="both"/>
+        <w:rPr>
+          <w:rFonts w:ascii="Georgia" w:hAnsi="Georgia"/>
+        </w:rPr>
+      </w:pPr>
+    </w:p>
+    <w:p>
+      <w:pPr>
+        <w:jc w:val="both"/>
+        <w:rPr>
+          <w:rFonts w:ascii="Georgia" w:hAnsi="Georgia"/>
+        </w:rPr>
+      </w:pPr>
+    </w:p>
+    <w:p>
+      <w:pPr>
+        <w:jc w:val="both"/>
+        <w:rPr>
+          <w:rFonts w:ascii="Georgia" w:hAnsi="Georgia"/>
+        </w:rPr>
+      </w:pPr>
+    </w:p>
+    <w:p>
+      <w:pPr>
+        <w:jc w:val="both"/>
+        <w:rPr>
+          <w:rFonts w:ascii="Georgia" w:hAnsi="Georgia"/>
+        </w:rPr>
+      </w:pPr>
+    </w:p>
+    <w:p>
+      <w:pPr>
+        <w:jc w:val="both"/>
+        <w:rPr>
+          <w:rFonts w:ascii="Georgia" w:hAnsi="Georgia"/>
+        </w:rPr>
+      </w:pPr>
+    </w:p>
+    <w:p>
+      <w:pPr>
+        <w:jc w:val="both"/>
+        <w:rPr>
+          <w:rFonts w:ascii="Georgia" w:hAnsi="Georgia"/>
+        </w:rPr>
+      </w:pPr>
+    </w:p>
+    <w:p>
+      <w:pPr>
+        <w:jc w:val="both"/>
+        <w:rPr>
+          <w:rFonts w:ascii="Georgia" w:hAnsi="Georgia"/>
+        </w:rPr>
+      </w:pPr>
+    </w:p>
+    <w:p>
+      <w:pPr>
+        <w:jc w:val="both"/>
+        <w:rPr>
+          <w:rFonts w:ascii="Georgia" w:hAnsi="Georgia"/>
+        </w:rPr>
+      </w:pPr>
+    </w:p>
+    <w:p>
+      <w:pPr>
+        <w:jc w:val="both"/>
+        <w:rPr>
+          <w:rFonts w:ascii="Georgia" w:hAnsi="Georgia"/>
+        </w:rPr>
+      </w:pPr>
+    </w:p>
+    <w:p>
+      <w:pPr>
+        <w:jc w:val="both"/>
+        <w:rPr>
+          <w:rFonts w:ascii="Georgia" w:hAnsi="Georgia"/>
+        </w:rPr>
+      </w:pPr>
+    </w:p>
+    <w:p>
+      <w:pPr>
+        <w:jc w:val="both"/>
+        <w:rPr>
+          <w:rFonts w:ascii="Georgia" w:hAnsi="Georgia"/>
+        </w:rPr>
+      </w:pPr>
+    </w:p>
+    <w:p>
+      <w:pPr>
+        <w:jc w:val="both"/>
+        <w:rPr>
+          <w:rFonts w:ascii="Georgia" w:hAnsi="Georgia"/>
+        </w:rPr>
+      </w:pPr>
+    </w:p>
+    <w:p>
+      <w:pPr>
+        <w:jc w:val="both"/>
+        <w:rPr>
+          <w:rFonts w:ascii="Georgia" w:hAnsi="Georgia"/>
+        </w:rPr>
+      </w:pPr>
+    </w:p>
+    <w:p>
+      <w:pPr>
+        <w:pStyle w:val="Heading1"/>
+        <w:rPr>
+          <w:rFonts w:ascii="Georgia" w:hAnsi="Georgia"/>
+        </w:rPr>
+      </w:pPr>
+      <w:bookmarkStart w:id="13" w:name="_Toc164889125"/>
+      <w:r>
+        <w:rPr>
+          <w:rFonts w:ascii="Georgia" w:hAnsi="Georgia"/>
+        </w:rPr>
+        <w:lastRenderedPageBreak/>
+        <w:t>Linux</w:t>
+      </w:r>
+      <w:bookmarkEnd w:id="13"/>
       <w:r>
         <w:rPr>
           <w:rFonts w:ascii="Georgia" w:hAnsi="Georgia"/>
         </w:rPr>
         <w:t xml:space="preserve"> </w:t>
       </w:r>
-      <w:r>
-        <w:rPr>
-          <w:rFonts w:ascii="Georgia" w:hAnsi="Georgia"/>
-        </w:rPr>
-        <w:t>Because everything is done sequentially, the Waterfall model can result in long development cycles, delaying the delivery of the final product.</w:t>
-      </w:r>
-    </w:p>
-    <w:p>
-      <w:pPr>
-        <w:jc w:val="both"/>
-        <w:rPr>
-          <w:rFonts w:ascii="Georgia" w:hAnsi="Georgia"/>
-        </w:rPr>
-      </w:pPr>
-    </w:p>
-    <w:p>
-      <w:pPr>
-        <w:pStyle w:val="Heading2"/>
-        <w:rPr>
-          <w:rFonts w:ascii="Georgia" w:hAnsi="Georgia"/>
-        </w:rPr>
-      </w:pPr>
-      <w:bookmarkStart w:id="6" w:name="_Toc164702096"/>
-      <w:r>
-        <w:rPr>
-          <w:rFonts w:ascii="Georgia" w:hAnsi="Georgia"/>
-        </w:rPr>
-        <w:t>Understanding Agile Development: A Beginner's Overview</w:t>
-      </w:r>
-      <w:bookmarkEnd w:id="6"/>
-    </w:p>
-    <w:p>
-      <w:pPr>
-        <w:jc w:val="both"/>
-        <w:rPr>
-          <w:rFonts w:ascii="Georgia" w:hAnsi="Georgia"/>
-        </w:rPr>
-      </w:pPr>
-      <w:r>
-        <w:rPr>
-          <w:rFonts w:ascii="Georgia" w:hAnsi="Georgia"/>
-        </w:rPr>
-        <w:t xml:space="preserve">To address these issues, the Agile model was developed as a successor to the Waterfall model. Agile is like making a series of small, incremental improvements to the software, rather than trying to do everything at once. We'll explore Agile in more detail in </w:t>
-      </w:r>
-      <w:r>
-        <w:rPr>
-          <w:rFonts w:ascii="Georgia" w:hAnsi="Georgia"/>
-        </w:rPr>
-        <w:t>further</w:t>
-      </w:r>
-      <w:r>
-        <w:rPr>
-          <w:rFonts w:ascii="Georgia" w:hAnsi="Georgia"/>
-        </w:rPr>
-        <w:t xml:space="preserve"> </w:t>
-      </w:r>
-      <w:r>
-        <w:rPr>
-          <w:rFonts w:ascii="Georgia" w:hAnsi="Georgia"/>
-        </w:rPr>
-        <w:t>chapt</w:t>
-      </w:r>
-      <w:r>
-        <w:rPr>
-          <w:rFonts w:ascii="Georgia" w:hAnsi="Georgia"/>
-        </w:rPr>
-        <w:t>e</w:t>
-      </w:r>
-      <w:r>
-        <w:rPr>
-          <w:rFonts w:ascii="Georgia" w:hAnsi="Georgia"/>
-        </w:rPr>
-        <w:t>rs</w:t>
-      </w:r>
-      <w:r>
-        <w:rPr>
-          <w:rFonts w:ascii="Georgia" w:hAnsi="Georgia"/>
-        </w:rPr>
-        <w:t>, where we'll discuss its principles and how it differs from the Waterfall model.</w:t>
-      </w:r>
-    </w:p>
-    <w:p>
-      <w:pPr>
-        <w:jc w:val="both"/>
-        <w:rPr>
-          <w:rFonts w:ascii="Georgia" w:hAnsi="Georgia"/>
-        </w:rPr>
-      </w:pPr>
-      <w:r>
-        <w:rPr>
-          <w:rFonts w:ascii="Georgia" w:hAnsi="Georgia"/>
-        </w:rPr>
-        <w:t xml:space="preserve">Agile is a modern software development approach that emphasizes flexibility, collaboration, and continuous improvement. Unlike the Waterfall model, which follows a linear, step-by-step process, Agile is iterative and adaptive, allowing teams to respond to change and deliver value incrementally. </w:t>
-      </w:r>
-    </w:p>
-    <w:p>
-      <w:pPr>
-        <w:jc w:val="both"/>
-        <w:rPr>
-          <w:rFonts w:ascii="Georgia" w:hAnsi="Georgia"/>
-        </w:rPr>
-      </w:pPr>
-      <w:r>
-        <w:rPr>
-          <w:rFonts w:ascii="Georgia" w:hAnsi="Georgia"/>
-        </w:rPr>
-        <w:t>Here's how Agile works:</w:t>
-      </w:r>
-    </w:p>
-    <w:p>
-      <w:pPr>
-        <w:jc w:val="both"/>
-        <w:rPr>
-          <w:rFonts w:ascii="Georgia" w:hAnsi="Georgia"/>
-        </w:rPr>
-      </w:pPr>
-      <w:r>
-        <w:rPr>
-          <w:rFonts w:ascii="Georgia" w:hAnsi="Georgia"/>
-        </w:rPr>
-        <w:t xml:space="preserve">1. </w:t>
-      </w:r>
-      <w:r>
-        <w:rPr>
-          <w:rFonts w:ascii="Georgia" w:hAnsi="Georgia"/>
-          <w:b/>
-          <w:bCs/>
-        </w:rPr>
-        <w:t>Iterative Development</w:t>
-      </w:r>
-      <w:r>
-        <w:rPr>
-          <w:rFonts w:ascii="Georgia" w:hAnsi="Georgia"/>
-        </w:rPr>
-        <w:t>: Agile projects are divided into small, manageable iterations called sprints. Each sprint typically lasts 1-4 weeks and focuses on delivering a specific set of features or functionality.</w:t>
-      </w:r>
-    </w:p>
-    <w:p>
-      <w:pPr>
-        <w:jc w:val="both"/>
-        <w:rPr>
-          <w:rFonts w:ascii="Georgia" w:hAnsi="Georgia"/>
-        </w:rPr>
-      </w:pPr>
-      <w:r>
-        <w:rPr>
-          <w:rFonts w:ascii="Georgia" w:hAnsi="Georgia"/>
-        </w:rPr>
-        <w:t xml:space="preserve">2. </w:t>
-      </w:r>
-      <w:r>
-        <w:rPr>
-          <w:rFonts w:ascii="Georgia" w:hAnsi="Georgia"/>
-          <w:b/>
-          <w:bCs/>
-        </w:rPr>
-        <w:t>Cross-Functional Teams</w:t>
-      </w:r>
-      <w:r>
-        <w:rPr>
-          <w:rFonts w:ascii="Georgia" w:hAnsi="Georgia"/>
-        </w:rPr>
-        <w:t>: Agile teams are cross-functional, meaning they include members with diverse skills and expertise (e.g., developers, testers, designers). This encourages collaboration and allows teams to work together efficiently.</w:t>
-      </w:r>
-    </w:p>
-    <w:p>
-      <w:pPr>
-        <w:jc w:val="both"/>
-        <w:rPr>
-          <w:rFonts w:ascii="Georgia" w:hAnsi="Georgia"/>
-        </w:rPr>
-      </w:pPr>
-      <w:r>
-        <w:rPr>
-          <w:rFonts w:ascii="Georgia" w:hAnsi="Georgia"/>
-        </w:rPr>
-        <w:t xml:space="preserve">3. </w:t>
-      </w:r>
-      <w:r>
-        <w:rPr>
-          <w:rFonts w:ascii="Georgia" w:hAnsi="Georgia"/>
-          <w:b/>
-          <w:bCs/>
-        </w:rPr>
-        <w:t>Customer Collaboration</w:t>
-      </w:r>
-      <w:r>
-        <w:rPr>
-          <w:rFonts w:ascii="Georgia" w:hAnsi="Georgia"/>
-        </w:rPr>
-        <w:t>: Agile prioritizes customer collaboration and feedback. Customers are involved throughout the development process, providing input on requirements, reviewing work-in-progress, and providing feedback on completed features.</w:t>
-      </w:r>
-    </w:p>
-    <w:p>
-      <w:pPr>
-        <w:jc w:val="both"/>
-        <w:rPr>
-          <w:rFonts w:ascii="Georgia" w:hAnsi="Georgia"/>
-        </w:rPr>
-      </w:pPr>
-      <w:r>
-        <w:rPr>
-          <w:rFonts w:ascii="Georgia" w:hAnsi="Georgia"/>
-        </w:rPr>
-        <w:t xml:space="preserve">4. </w:t>
-      </w:r>
-      <w:r>
-        <w:rPr>
-          <w:rFonts w:ascii="Georgia" w:hAnsi="Georgia"/>
-          <w:b/>
-          <w:bCs/>
-        </w:rPr>
-        <w:t>Continuous Delivery</w:t>
-      </w:r>
-      <w:r>
-        <w:rPr>
-          <w:rFonts w:ascii="Georgia" w:hAnsi="Georgia"/>
-        </w:rPr>
-        <w:t>: Agile teams aim to deliver working software at the end of each iteration. This allows stakeholders to see tangible progress and provides opportunities for early validation and course correction.</w:t>
-      </w:r>
-    </w:p>
-    <w:p>
-      <w:pPr>
-        <w:jc w:val="both"/>
-        <w:rPr>
-          <w:rFonts w:ascii="Georgia" w:hAnsi="Georgia"/>
-        </w:rPr>
-      </w:pPr>
-      <w:r>
-        <w:rPr>
-          <w:rFonts w:ascii="Georgia" w:hAnsi="Georgia"/>
-        </w:rPr>
-        <w:t xml:space="preserve">5. </w:t>
-      </w:r>
-      <w:r>
-        <w:rPr>
-          <w:rFonts w:ascii="Georgia" w:hAnsi="Georgia"/>
-          <w:b/>
-          <w:bCs/>
-        </w:rPr>
-        <w:t>Adaptive Planning</w:t>
-      </w:r>
-      <w:r>
-        <w:rPr>
-          <w:rFonts w:ascii="Georgia" w:hAnsi="Georgia"/>
-        </w:rPr>
-        <w:t>: Agile embraces change and uncertainty. Plans are flexible and adaptive, allowing teams to adjust priorities, requirements, and strategies based on feedback and evolving needs.</w:t>
-      </w:r>
-    </w:p>
-    <w:p>
-      <w:pPr>
-        <w:jc w:val="both"/>
-        <w:rPr>
-          <w:rFonts w:ascii="Georgia" w:hAnsi="Georgia"/>
-        </w:rPr>
-      </w:pPr>
-    </w:p>
-    <w:p>
-      <w:pPr>
-        <w:jc w:val="both"/>
-        <w:rPr>
-          <w:rFonts w:ascii="Georgia" w:hAnsi="Georgia"/>
-        </w:rPr>
-      </w:pPr>
-    </w:p>
-    <w:p>
-      <w:pPr>
-        <w:jc w:val="both"/>
-        <w:rPr>
-          <w:rFonts w:ascii="Georgia" w:hAnsi="Georgia"/>
-        </w:rPr>
-      </w:pPr>
-    </w:p>
-    <w:p>
-      <w:pPr>
-        <w:jc w:val="both"/>
-        <w:rPr>
-          <w:rFonts w:ascii="Georgia" w:hAnsi="Georgia"/>
-        </w:rPr>
-      </w:pPr>
-    </w:p>
-    <w:p>
-      <w:pPr>
-        <w:jc w:val="both"/>
-        <w:rPr>
-          <w:rFonts w:ascii="Georgia" w:hAnsi="Georgia"/>
-        </w:rPr>
-      </w:pPr>
-    </w:p>
-    <w:p>
-      <w:pPr>
-        <w:pStyle w:val="Heading2"/>
-        <w:rPr>
-          <w:rFonts w:ascii="Georgia" w:hAnsi="Georgia"/>
-        </w:rPr>
-      </w:pPr>
-      <w:bookmarkStart w:id="7" w:name="_Toc164702097"/>
-      <w:r>
-        <w:rPr>
-          <w:rFonts w:ascii="Georgia" w:hAnsi="Georgia"/>
-        </w:rPr>
-        <w:t>Successor to Agile: DevOps</w:t>
-      </w:r>
-      <w:bookmarkEnd w:id="7"/>
-    </w:p>
-    <w:p/>
-    <w:p>
-      <w:pPr>
-        <w:jc w:val="both"/>
-        <w:rPr>
-          <w:rFonts w:ascii="Georgia" w:hAnsi="Georgia"/>
-        </w:rPr>
-      </w:pPr>
-      <w:r>
-        <w:rPr>
-          <w:rFonts w:ascii="Georgia" w:hAnsi="Georgia"/>
-        </w:rPr>
-        <w:t>While Agile revolutionized software development by promoting collaboration, flexibility, and customer focus, it's not the end of the story. DevOps emerged as the natural successor to Agile, extending the principles of Agile beyond development to encompass the entire software delivery lifecycle, including operations and deployment.</w:t>
-      </w:r>
-    </w:p>
-    <w:p>
-      <w:pPr>
-        <w:jc w:val="both"/>
-        <w:rPr>
-          <w:rFonts w:ascii="Georgia" w:hAnsi="Georgia"/>
-        </w:rPr>
-      </w:pPr>
-      <w:r>
-        <w:rPr>
-          <w:rFonts w:ascii="Georgia" w:hAnsi="Georgia"/>
-        </w:rPr>
-        <w:t>DevOps emphasizes collaboration between development and operations teams, automation of manual processes, and a culture of continuous improvement and learning. By breaking down silos and integrating development, testing, deployment, and operations into a seamless, automated workflow, DevOps enables organizations to deliver high-quality software faster, more reliably, and with greater efficiency.</w:t>
-      </w:r>
-    </w:p>
-    <w:p>
-      <w:pPr>
-        <w:jc w:val="both"/>
-        <w:rPr>
-          <w:rFonts w:ascii="Georgia" w:hAnsi="Georgia"/>
-        </w:rPr>
-      </w:pPr>
-      <w:r>
-        <w:rPr>
-          <w:rFonts w:ascii="Georgia" w:hAnsi="Georgia"/>
-        </w:rPr>
-        <w:t>In summary, while Agile focuses on iterative development and customer collaboration, DevOps extends these principles to encompass the entire software delivery lifecycle, making it the natural successor to Agile in today's fast-paced, continuously evolving software development landscape.</w:t>
-      </w:r>
     </w:p>
     <w:sectPr>
-      <w:footerReference w:type="default" r:id="rId9"/>
+      <w:footerReference w:type="default" r:id="rId12"/>
       <w:pgSz w:w="12240" w:h="15840"/>
       <w:pgMar w:top="1440" w:right="1440" w:bottom="1440" w:left="1440" w:header="720" w:footer="720" w:gutter="0"/>
       <w:cols w:space="720"/>
@@ -4139,6 +6102,471 @@
     </w:p>
   </w:footnote>
 </w:footnotes>
+</file>
+
+<file path=word/numbering.xml><?xml version="1.0" encoding="utf-8"?>
+<w:numbering xmlns:wpc="http://schemas.microsoft.com/office/word/2010/wordprocessingCanvas" xmlns:cx="http://schemas.microsoft.com/office/drawing/2014/chartex" xmlns:cx1="http://schemas.microsoft.com/office/drawing/2015/9/8/chartex" xmlns:cx2="http://schemas.microsoft.com/office/drawing/2015/10/21/chartex" xmlns:cx3="http://schemas.microsoft.com/office/drawing/2016/5/9/chartex" xmlns:cx4="http://schemas.microsoft.com/office/drawing/2016/5/10/chartex" xmlns:cx5="http://schemas.microsoft.com/office/drawing/2016/5/11/chartex" xmlns:cx6="http://schemas.microsoft.com/office/drawing/2016/5/12/chartex" xmlns:cx7="http://schemas.microsoft.com/office/drawing/2016/5/13/chartex" xmlns:cx8="http://schemas.microsoft.com/office/drawing/2016/5/14/chartex" xmlns:mc="http://schemas.openxmlformats.org/markup-compatibility/2006" xmlns:aink="http://schemas.microsoft.com/office/drawing/2016/ink" xmlns:am3d="http://schemas.microsoft.com/office/drawing/2017/model3d" xmlns:o="urn:schemas-microsoft-com:office:office" xmlns:oel="http://schemas.microsoft.com/office/2019/extlst" xmlns:r="http://schemas.openxmlformats.org/officeDocument/2006/relationships" xmlns:m="http://schemas.openxmlformats.org/officeDocument/2006/math" xmlns:v="urn:schemas-microsoft-com:vml" xmlns:wp14="http://schemas.microsoft.com/office/word/2010/wordprocessingDrawing" xmlns:wp="http://schemas.openxmlformats.org/drawingml/2006/wordprocessingDrawing" xmlns:w10="urn:schemas-microsoft-com:office:word" xmlns:w="http://schemas.openxmlformats.org/wordprocessingml/2006/main" xmlns:w14="http://schemas.microsoft.com/office/word/2010/wordml" xmlns:w15="http://schemas.microsoft.com/office/word/2012/wordml" xmlns:w16cex="http://schemas.microsoft.com/office/word/2018/wordml/cex" xmlns:w16cid="http://schemas.microsoft.com/office/word/2016/wordml/cid" xmlns:w16="http://schemas.microsoft.com/office/word/2018/wordml" xmlns:w16sdtdh="http://schemas.microsoft.com/office/word/2020/wordml/sdtdatahash" xmlns:w16se="http://schemas.microsoft.com/office/word/2015/wordml/symex" xmlns:wpg="http://schemas.microsoft.com/office/word/2010/wordprocessingGroup" xmlns:wpi="http://schemas.microsoft.com/office/word/2010/wordprocessingInk" xmlns:wne="http://schemas.microsoft.com/office/word/2006/wordml" xmlns:wps="http://schemas.microsoft.com/office/word/2010/wordprocessingShape" mc:Ignorable="w14 w15 w16se w16cid w16 w16cex w16sdtdh wp14">
+  <w:abstractNum w:abstractNumId="0" w15:restartNumberingAfterBreak="0">
+    <w:nsid w:val="016666F4"/>
+    <w:multiLevelType w:val="hybridMultilevel"/>
+    <w:tmpl w:val="39B437A0"/>
+    <w:lvl w:ilvl="0" w:tplc="DC5A0056">
+      <w:start w:val="1"/>
+      <w:numFmt w:val="decimal"/>
+      <w:lvlText w:val="%1."/>
+      <w:lvlJc w:val="left"/>
+      <w:pPr>
+        <w:ind w:left="1080" w:hanging="360"/>
+      </w:pPr>
+      <w:rPr>
+        <w:rFonts w:hint="default"/>
+      </w:rPr>
+    </w:lvl>
+    <w:lvl w:ilvl="1" w:tplc="04090019" w:tentative="1">
+      <w:start w:val="1"/>
+      <w:numFmt w:val="lowerLetter"/>
+      <w:lvlText w:val="%2."/>
+      <w:lvlJc w:val="left"/>
+      <w:pPr>
+        <w:ind w:left="1800" w:hanging="360"/>
+      </w:pPr>
+    </w:lvl>
+    <w:lvl w:ilvl="2" w:tplc="0409001B" w:tentative="1">
+      <w:start w:val="1"/>
+      <w:numFmt w:val="lowerRoman"/>
+      <w:lvlText w:val="%3."/>
+      <w:lvlJc w:val="right"/>
+      <w:pPr>
+        <w:ind w:left="2520" w:hanging="180"/>
+      </w:pPr>
+    </w:lvl>
+    <w:lvl w:ilvl="3" w:tplc="0409000F" w:tentative="1">
+      <w:start w:val="1"/>
+      <w:numFmt w:val="decimal"/>
+      <w:lvlText w:val="%4."/>
+      <w:lvlJc w:val="left"/>
+      <w:pPr>
+        <w:ind w:left="3240" w:hanging="360"/>
+      </w:pPr>
+    </w:lvl>
+    <w:lvl w:ilvl="4" w:tplc="04090019" w:tentative="1">
+      <w:start w:val="1"/>
+      <w:numFmt w:val="lowerLetter"/>
+      <w:lvlText w:val="%5."/>
+      <w:lvlJc w:val="left"/>
+      <w:pPr>
+        <w:ind w:left="3960" w:hanging="360"/>
+      </w:pPr>
+    </w:lvl>
+    <w:lvl w:ilvl="5" w:tplc="0409001B" w:tentative="1">
+      <w:start w:val="1"/>
+      <w:numFmt w:val="lowerRoman"/>
+      <w:lvlText w:val="%6."/>
+      <w:lvlJc w:val="right"/>
+      <w:pPr>
+        <w:ind w:left="4680" w:hanging="180"/>
+      </w:pPr>
+    </w:lvl>
+    <w:lvl w:ilvl="6" w:tplc="0409000F" w:tentative="1">
+      <w:start w:val="1"/>
+      <w:numFmt w:val="decimal"/>
+      <w:lvlText w:val="%7."/>
+      <w:lvlJc w:val="left"/>
+      <w:pPr>
+        <w:ind w:left="5400" w:hanging="360"/>
+      </w:pPr>
+    </w:lvl>
+    <w:lvl w:ilvl="7" w:tplc="04090019" w:tentative="1">
+      <w:start w:val="1"/>
+      <w:numFmt w:val="lowerLetter"/>
+      <w:lvlText w:val="%8."/>
+      <w:lvlJc w:val="left"/>
+      <w:pPr>
+        <w:ind w:left="6120" w:hanging="360"/>
+      </w:pPr>
+    </w:lvl>
+    <w:lvl w:ilvl="8" w:tplc="0409001B" w:tentative="1">
+      <w:start w:val="1"/>
+      <w:numFmt w:val="lowerRoman"/>
+      <w:lvlText w:val="%9."/>
+      <w:lvlJc w:val="right"/>
+      <w:pPr>
+        <w:ind w:left="6840" w:hanging="180"/>
+      </w:pPr>
+    </w:lvl>
+  </w:abstractNum>
+  <w:abstractNum w:abstractNumId="1" w15:restartNumberingAfterBreak="0">
+    <w:nsid w:val="44CE448A"/>
+    <w:multiLevelType w:val="hybridMultilevel"/>
+    <w:tmpl w:val="C6EA86EA"/>
+    <w:lvl w:ilvl="0" w:tplc="3146BC48">
+      <w:start w:val="1"/>
+      <w:numFmt w:val="decimal"/>
+      <w:lvlText w:val="%1."/>
+      <w:lvlJc w:val="left"/>
+      <w:pPr>
+        <w:ind w:left="1080" w:hanging="360"/>
+      </w:pPr>
+      <w:rPr>
+        <w:rFonts w:hint="default"/>
+      </w:rPr>
+    </w:lvl>
+    <w:lvl w:ilvl="1" w:tplc="04090019" w:tentative="1">
+      <w:start w:val="1"/>
+      <w:numFmt w:val="lowerLetter"/>
+      <w:lvlText w:val="%2."/>
+      <w:lvlJc w:val="left"/>
+      <w:pPr>
+        <w:ind w:left="1800" w:hanging="360"/>
+      </w:pPr>
+    </w:lvl>
+    <w:lvl w:ilvl="2" w:tplc="0409001B" w:tentative="1">
+      <w:start w:val="1"/>
+      <w:numFmt w:val="lowerRoman"/>
+      <w:lvlText w:val="%3."/>
+      <w:lvlJc w:val="right"/>
+      <w:pPr>
+        <w:ind w:left="2520" w:hanging="180"/>
+      </w:pPr>
+    </w:lvl>
+    <w:lvl w:ilvl="3" w:tplc="0409000F" w:tentative="1">
+      <w:start w:val="1"/>
+      <w:numFmt w:val="decimal"/>
+      <w:lvlText w:val="%4."/>
+      <w:lvlJc w:val="left"/>
+      <w:pPr>
+        <w:ind w:left="3240" w:hanging="360"/>
+      </w:pPr>
+    </w:lvl>
+    <w:lvl w:ilvl="4" w:tplc="04090019" w:tentative="1">
+      <w:start w:val="1"/>
+      <w:numFmt w:val="lowerLetter"/>
+      <w:lvlText w:val="%5."/>
+      <w:lvlJc w:val="left"/>
+      <w:pPr>
+        <w:ind w:left="3960" w:hanging="360"/>
+      </w:pPr>
+    </w:lvl>
+    <w:lvl w:ilvl="5" w:tplc="0409001B" w:tentative="1">
+      <w:start w:val="1"/>
+      <w:numFmt w:val="lowerRoman"/>
+      <w:lvlText w:val="%6."/>
+      <w:lvlJc w:val="right"/>
+      <w:pPr>
+        <w:ind w:left="4680" w:hanging="180"/>
+      </w:pPr>
+    </w:lvl>
+    <w:lvl w:ilvl="6" w:tplc="0409000F" w:tentative="1">
+      <w:start w:val="1"/>
+      <w:numFmt w:val="decimal"/>
+      <w:lvlText w:val="%7."/>
+      <w:lvlJc w:val="left"/>
+      <w:pPr>
+        <w:ind w:left="5400" w:hanging="360"/>
+      </w:pPr>
+    </w:lvl>
+    <w:lvl w:ilvl="7" w:tplc="04090019" w:tentative="1">
+      <w:start w:val="1"/>
+      <w:numFmt w:val="lowerLetter"/>
+      <w:lvlText w:val="%8."/>
+      <w:lvlJc w:val="left"/>
+      <w:pPr>
+        <w:ind w:left="6120" w:hanging="360"/>
+      </w:pPr>
+    </w:lvl>
+    <w:lvl w:ilvl="8" w:tplc="0409001B" w:tentative="1">
+      <w:start w:val="1"/>
+      <w:numFmt w:val="lowerRoman"/>
+      <w:lvlText w:val="%9."/>
+      <w:lvlJc w:val="right"/>
+      <w:pPr>
+        <w:ind w:left="6840" w:hanging="180"/>
+      </w:pPr>
+    </w:lvl>
+  </w:abstractNum>
+  <w:abstractNum w:abstractNumId="2" w15:restartNumberingAfterBreak="0">
+    <w:nsid w:val="587C475E"/>
+    <w:multiLevelType w:val="hybridMultilevel"/>
+    <w:tmpl w:val="9EEC476C"/>
+    <w:lvl w:ilvl="0" w:tplc="C9263C4C">
+      <w:start w:val="1"/>
+      <w:numFmt w:val="decimal"/>
+      <w:lvlText w:val="%1."/>
+      <w:lvlJc w:val="left"/>
+      <w:pPr>
+        <w:ind w:left="1080" w:hanging="360"/>
+      </w:pPr>
+      <w:rPr>
+        <w:rFonts w:hint="default"/>
+      </w:rPr>
+    </w:lvl>
+    <w:lvl w:ilvl="1" w:tplc="04090019" w:tentative="1">
+      <w:start w:val="1"/>
+      <w:numFmt w:val="lowerLetter"/>
+      <w:lvlText w:val="%2."/>
+      <w:lvlJc w:val="left"/>
+      <w:pPr>
+        <w:ind w:left="1800" w:hanging="360"/>
+      </w:pPr>
+    </w:lvl>
+    <w:lvl w:ilvl="2" w:tplc="0409001B" w:tentative="1">
+      <w:start w:val="1"/>
+      <w:numFmt w:val="lowerRoman"/>
+      <w:lvlText w:val="%3."/>
+      <w:lvlJc w:val="right"/>
+      <w:pPr>
+        <w:ind w:left="2520" w:hanging="180"/>
+      </w:pPr>
+    </w:lvl>
+    <w:lvl w:ilvl="3" w:tplc="0409000F" w:tentative="1">
+      <w:start w:val="1"/>
+      <w:numFmt w:val="decimal"/>
+      <w:lvlText w:val="%4."/>
+      <w:lvlJc w:val="left"/>
+      <w:pPr>
+        <w:ind w:left="3240" w:hanging="360"/>
+      </w:pPr>
+    </w:lvl>
+    <w:lvl w:ilvl="4" w:tplc="04090019" w:tentative="1">
+      <w:start w:val="1"/>
+      <w:numFmt w:val="lowerLetter"/>
+      <w:lvlText w:val="%5."/>
+      <w:lvlJc w:val="left"/>
+      <w:pPr>
+        <w:ind w:left="3960" w:hanging="360"/>
+      </w:pPr>
+    </w:lvl>
+    <w:lvl w:ilvl="5" w:tplc="0409001B" w:tentative="1">
+      <w:start w:val="1"/>
+      <w:numFmt w:val="lowerRoman"/>
+      <w:lvlText w:val="%6."/>
+      <w:lvlJc w:val="right"/>
+      <w:pPr>
+        <w:ind w:left="4680" w:hanging="180"/>
+      </w:pPr>
+    </w:lvl>
+    <w:lvl w:ilvl="6" w:tplc="0409000F" w:tentative="1">
+      <w:start w:val="1"/>
+      <w:numFmt w:val="decimal"/>
+      <w:lvlText w:val="%7."/>
+      <w:lvlJc w:val="left"/>
+      <w:pPr>
+        <w:ind w:left="5400" w:hanging="360"/>
+      </w:pPr>
+    </w:lvl>
+    <w:lvl w:ilvl="7" w:tplc="04090019" w:tentative="1">
+      <w:start w:val="1"/>
+      <w:numFmt w:val="lowerLetter"/>
+      <w:lvlText w:val="%8."/>
+      <w:lvlJc w:val="left"/>
+      <w:pPr>
+        <w:ind w:left="6120" w:hanging="360"/>
+      </w:pPr>
+    </w:lvl>
+    <w:lvl w:ilvl="8" w:tplc="0409001B" w:tentative="1">
+      <w:start w:val="1"/>
+      <w:numFmt w:val="lowerRoman"/>
+      <w:lvlText w:val="%9."/>
+      <w:lvlJc w:val="right"/>
+      <w:pPr>
+        <w:ind w:left="6840" w:hanging="180"/>
+      </w:pPr>
+    </w:lvl>
+  </w:abstractNum>
+  <w:abstractNum w:abstractNumId="3" w15:restartNumberingAfterBreak="0">
+    <w:nsid w:val="5F1E4282"/>
+    <w:multiLevelType w:val="hybridMultilevel"/>
+    <w:tmpl w:val="3E801F02"/>
+    <w:lvl w:ilvl="0" w:tplc="EC8AE9CE">
+      <w:start w:val="1"/>
+      <w:numFmt w:val="decimal"/>
+      <w:lvlText w:val="%1."/>
+      <w:lvlJc w:val="left"/>
+      <w:pPr>
+        <w:ind w:left="1080" w:hanging="360"/>
+      </w:pPr>
+      <w:rPr>
+        <w:rFonts w:hint="default"/>
+      </w:rPr>
+    </w:lvl>
+    <w:lvl w:ilvl="1" w:tplc="04090019" w:tentative="1">
+      <w:start w:val="1"/>
+      <w:numFmt w:val="lowerLetter"/>
+      <w:lvlText w:val="%2."/>
+      <w:lvlJc w:val="left"/>
+      <w:pPr>
+        <w:ind w:left="1800" w:hanging="360"/>
+      </w:pPr>
+    </w:lvl>
+    <w:lvl w:ilvl="2" w:tplc="0409001B" w:tentative="1">
+      <w:start w:val="1"/>
+      <w:numFmt w:val="lowerRoman"/>
+      <w:lvlText w:val="%3."/>
+      <w:lvlJc w:val="right"/>
+      <w:pPr>
+        <w:ind w:left="2520" w:hanging="180"/>
+      </w:pPr>
+    </w:lvl>
+    <w:lvl w:ilvl="3" w:tplc="0409000F" w:tentative="1">
+      <w:start w:val="1"/>
+      <w:numFmt w:val="decimal"/>
+      <w:lvlText w:val="%4."/>
+      <w:lvlJc w:val="left"/>
+      <w:pPr>
+        <w:ind w:left="3240" w:hanging="360"/>
+      </w:pPr>
+    </w:lvl>
+    <w:lvl w:ilvl="4" w:tplc="04090019" w:tentative="1">
+      <w:start w:val="1"/>
+      <w:numFmt w:val="lowerLetter"/>
+      <w:lvlText w:val="%5."/>
+      <w:lvlJc w:val="left"/>
+      <w:pPr>
+        <w:ind w:left="3960" w:hanging="360"/>
+      </w:pPr>
+    </w:lvl>
+    <w:lvl w:ilvl="5" w:tplc="0409001B" w:tentative="1">
+      <w:start w:val="1"/>
+      <w:numFmt w:val="lowerRoman"/>
+      <w:lvlText w:val="%6."/>
+      <w:lvlJc w:val="right"/>
+      <w:pPr>
+        <w:ind w:left="4680" w:hanging="180"/>
+      </w:pPr>
+    </w:lvl>
+    <w:lvl w:ilvl="6" w:tplc="0409000F" w:tentative="1">
+      <w:start w:val="1"/>
+      <w:numFmt w:val="decimal"/>
+      <w:lvlText w:val="%7."/>
+      <w:lvlJc w:val="left"/>
+      <w:pPr>
+        <w:ind w:left="5400" w:hanging="360"/>
+      </w:pPr>
+    </w:lvl>
+    <w:lvl w:ilvl="7" w:tplc="04090019" w:tentative="1">
+      <w:start w:val="1"/>
+      <w:numFmt w:val="lowerLetter"/>
+      <w:lvlText w:val="%8."/>
+      <w:lvlJc w:val="left"/>
+      <w:pPr>
+        <w:ind w:left="6120" w:hanging="360"/>
+      </w:pPr>
+    </w:lvl>
+    <w:lvl w:ilvl="8" w:tplc="0409001B" w:tentative="1">
+      <w:start w:val="1"/>
+      <w:numFmt w:val="lowerRoman"/>
+      <w:lvlText w:val="%9."/>
+      <w:lvlJc w:val="right"/>
+      <w:pPr>
+        <w:ind w:left="6840" w:hanging="180"/>
+      </w:pPr>
+    </w:lvl>
+  </w:abstractNum>
+  <w:abstractNum w:abstractNumId="4" w15:restartNumberingAfterBreak="0">
+    <w:nsid w:val="64A71DB6"/>
+    <w:multiLevelType w:val="hybridMultilevel"/>
+    <w:tmpl w:val="3378E64E"/>
+    <w:lvl w:ilvl="0" w:tplc="7500E00E">
+      <w:start w:val="1"/>
+      <w:numFmt w:val="decimal"/>
+      <w:lvlText w:val="%1."/>
+      <w:lvlJc w:val="left"/>
+      <w:pPr>
+        <w:ind w:left="1080" w:hanging="360"/>
+      </w:pPr>
+      <w:rPr>
+        <w:rFonts w:hint="default"/>
+      </w:rPr>
+    </w:lvl>
+    <w:lvl w:ilvl="1" w:tplc="04090019" w:tentative="1">
+      <w:start w:val="1"/>
+      <w:numFmt w:val="lowerLetter"/>
+      <w:lvlText w:val="%2."/>
+      <w:lvlJc w:val="left"/>
+      <w:pPr>
+        <w:ind w:left="1800" w:hanging="360"/>
+      </w:pPr>
+    </w:lvl>
+    <w:lvl w:ilvl="2" w:tplc="0409001B" w:tentative="1">
+      <w:start w:val="1"/>
+      <w:numFmt w:val="lowerRoman"/>
+      <w:lvlText w:val="%3."/>
+      <w:lvlJc w:val="right"/>
+      <w:pPr>
+        <w:ind w:left="2520" w:hanging="180"/>
+      </w:pPr>
+    </w:lvl>
+    <w:lvl w:ilvl="3" w:tplc="0409000F" w:tentative="1">
+      <w:start w:val="1"/>
+      <w:numFmt w:val="decimal"/>
+      <w:lvlText w:val="%4."/>
+      <w:lvlJc w:val="left"/>
+      <w:pPr>
+        <w:ind w:left="3240" w:hanging="360"/>
+      </w:pPr>
+    </w:lvl>
+    <w:lvl w:ilvl="4" w:tplc="04090019" w:tentative="1">
+      <w:start w:val="1"/>
+      <w:numFmt w:val="lowerLetter"/>
+      <w:lvlText w:val="%5."/>
+      <w:lvlJc w:val="left"/>
+      <w:pPr>
+        <w:ind w:left="3960" w:hanging="360"/>
+      </w:pPr>
+    </w:lvl>
+    <w:lvl w:ilvl="5" w:tplc="0409001B" w:tentative="1">
+      <w:start w:val="1"/>
+      <w:numFmt w:val="lowerRoman"/>
+      <w:lvlText w:val="%6."/>
+      <w:lvlJc w:val="right"/>
+      <w:pPr>
+        <w:ind w:left="4680" w:hanging="180"/>
+      </w:pPr>
+    </w:lvl>
+    <w:lvl w:ilvl="6" w:tplc="0409000F" w:tentative="1">
+      <w:start w:val="1"/>
+      <w:numFmt w:val="decimal"/>
+      <w:lvlText w:val="%7."/>
+      <w:lvlJc w:val="left"/>
+      <w:pPr>
+        <w:ind w:left="5400" w:hanging="360"/>
+      </w:pPr>
+    </w:lvl>
+    <w:lvl w:ilvl="7" w:tplc="04090019" w:tentative="1">
+      <w:start w:val="1"/>
+      <w:numFmt w:val="lowerLetter"/>
+      <w:lvlText w:val="%8."/>
+      <w:lvlJc w:val="left"/>
+      <w:pPr>
+        <w:ind w:left="6120" w:hanging="360"/>
+      </w:pPr>
+    </w:lvl>
+    <w:lvl w:ilvl="8" w:tplc="0409001B" w:tentative="1">
+      <w:start w:val="1"/>
+      <w:numFmt w:val="lowerRoman"/>
+      <w:lvlText w:val="%9."/>
+      <w:lvlJc w:val="right"/>
+      <w:pPr>
+        <w:ind w:left="6840" w:hanging="180"/>
+      </w:pPr>
+    </w:lvl>
+  </w:abstractNum>
+  <w:num w:numId="1" w16cid:durableId="726875351">
+    <w:abstractNumId w:val="4"/>
+  </w:num>
+  <w:num w:numId="2" w16cid:durableId="653337836">
+    <w:abstractNumId w:val="1"/>
+  </w:num>
+  <w:num w:numId="3" w16cid:durableId="1253247485">
+    <w:abstractNumId w:val="2"/>
+  </w:num>
+  <w:num w:numId="4" w16cid:durableId="1905097659">
+    <w:abstractNumId w:val="3"/>
+  </w:num>
+  <w:num w:numId="5" w16cid:durableId="954022798">
+    <w:abstractNumId w:val="0"/>
+  </w:num>
+</w:numbering>
 </file>
 
 <file path=word/styles.xml><?xml version="1.0" encoding="utf-8"?>
@@ -4746,6 +7174,17 @@
       <w:ind w:left="220"/>
     </w:pPr>
   </w:style>
+  <w:style w:type="paragraph" w:styleId="ListParagraph">
+    <w:name w:val="List Paragraph"/>
+    <w:basedOn w:val="Normal"/>
+    <w:uiPriority w:val="34"/>
+    <w:qFormat/>
+    <w:rsid w:val="00332A56"/>
+    <w:pPr>
+      <w:ind w:left="720"/>
+      <w:contextualSpacing/>
+    </w:pPr>
+  </w:style>
 </w:styles>
 </file>
 

</xml_diff>